<commit_message>
Skyline (2.5): Updated iRT tutorial to match v2.5 software - Created new Chinese tutorials with screen shots of localized software
</commit_message>
<xml_diff>
--- a/pwiz/pwiz_tools/Skyline/Documentation/Tutorials/Skyline iRT Retention Time Prediction.docx
+++ b/pwiz/pwiz_tools/Skyline/Documentation/Tutorials/Skyline iRT Retention Time Prediction.docx
@@ -881,6 +881,7 @@
       <w:r>
         <w:rPr>
           <w:noProof/>
+          <w:lang w:bidi="bo-CN"/>
         </w:rPr>
         <w:lastRenderedPageBreak/>
         <w:drawing>
@@ -1006,6 +1007,7 @@
       <w:r>
         <w:rPr>
           <w:noProof/>
+          <w:lang w:bidi="bo-CN"/>
         </w:rPr>
         <w:drawing>
           <wp:inline distT="0" distB="0" distL="0" distR="0">
@@ -1078,6 +1080,7 @@
       <w:r>
         <w:rPr>
           <w:noProof/>
+          <w:lang w:bidi="bo-CN"/>
         </w:rPr>
         <w:lastRenderedPageBreak/>
         <w:drawing>
@@ -1243,6 +1246,7 @@
       <w:r>
         <w:rPr>
           <w:noProof/>
+          <w:lang w:bidi="bo-CN"/>
         </w:rPr>
         <w:drawing>
           <wp:inline distT="0" distB="0" distL="0" distR="0">
@@ -1613,6 +1617,7 @@
       <w:r>
         <w:rPr>
           <w:noProof/>
+          <w:lang w:bidi="bo-CN"/>
         </w:rPr>
         <w:drawing>
           <wp:inline distT="0" distB="0" distL="0" distR="0" wp14:anchorId="67A5BFD9" wp14:editId="5CBDD693">
@@ -1731,6 +1736,7 @@
       <w:r>
         <w:rPr>
           <w:noProof/>
+          <w:lang w:bidi="bo-CN"/>
         </w:rPr>
         <w:lastRenderedPageBreak/>
         <w:drawing>
@@ -1936,6 +1942,7 @@
       <w:r>
         <w:rPr>
           <w:noProof/>
+          <w:lang w:bidi="bo-CN"/>
         </w:rPr>
         <w:drawing>
           <wp:inline distT="0" distB="0" distL="0" distR="0">
@@ -2240,6 +2247,7 @@
       <w:r>
         <w:rPr>
           <w:noProof/>
+          <w:lang w:bidi="bo-CN"/>
         </w:rPr>
         <w:drawing>
           <wp:inline distT="0" distB="0" distL="0" distR="0">
@@ -2688,6 +2696,7 @@
       <w:r>
         <w:rPr>
           <w:noProof/>
+          <w:lang w:bidi="bo-CN"/>
         </w:rPr>
         <w:drawing>
           <wp:inline distT="0" distB="0" distL="0" distR="0">
@@ -3127,6 +3136,7 @@
       <w:r>
         <w:rPr>
           <w:noProof/>
+          <w:lang w:bidi="bo-CN"/>
         </w:rPr>
         <w:drawing>
           <wp:inline distT="0" distB="0" distL="0" distR="0" wp14:anchorId="2C9710EC" wp14:editId="1BDDB3DB">
@@ -3384,6 +3394,7 @@
       <w:r>
         <w:rPr>
           <w:noProof/>
+          <w:lang w:bidi="bo-CN"/>
         </w:rPr>
         <w:drawing>
           <wp:inline distT="0" distB="0" distL="0" distR="0" wp14:anchorId="605CEC68" wp14:editId="084BD496">
@@ -3882,6 +3893,7 @@
       <w:r>
         <w:rPr>
           <w:noProof/>
+          <w:lang w:bidi="bo-CN"/>
         </w:rPr>
         <w:lastRenderedPageBreak/>
         <w:drawing>
@@ -4109,7 +4121,6 @@
       <w:r>
         <w:t xml:space="preserve"> the </w:t>
       </w:r>
-      <w:proofErr w:type="spellStart"/>
       <w:proofErr w:type="gramStart"/>
       <w:r>
         <w:rPr>
@@ -4117,7 +4128,6 @@
         </w:rPr>
         <w:t>Unintegrated</w:t>
       </w:r>
-      <w:proofErr w:type="spellEnd"/>
       <w:proofErr w:type="gramEnd"/>
       <w:r>
         <w:rPr>
@@ -4147,13 +4157,14 @@
       <w:r>
         <w:rPr>
           <w:noProof/>
+          <w:lang w:bidi="bo-CN"/>
         </w:rPr>
         <w:lastRenderedPageBreak/>
         <w:drawing>
-          <wp:inline distT="0" distB="0" distL="0" distR="0" wp14:anchorId="37940201" wp14:editId="42B6D77C">
-            <wp:extent cx="3771900" cy="2867025"/>
-            <wp:effectExtent l="0" t="0" r="0" b="9525"/>
-            <wp:docPr id="29" name="Picture 29"/>
+          <wp:inline distT="0" distB="0" distL="0" distR="0" wp14:anchorId="3F135E87" wp14:editId="651E2E38">
+            <wp:extent cx="3771900" cy="3028950"/>
+            <wp:effectExtent l="0" t="0" r="0" b="0"/>
+            <wp:docPr id="3" name="Picture 3"/>
             <wp:cNvGraphicFramePr>
               <a:graphicFrameLocks xmlns:a="http://schemas.openxmlformats.org/drawingml/2006/main" noChangeAspect="1"/>
             </wp:cNvGraphicFramePr>
@@ -4173,7 +4184,7 @@
                   <pic:spPr>
                     <a:xfrm>
                       <a:off x="0" y="0"/>
-                      <a:ext cx="3771900" cy="2867025"/>
+                      <a:ext cx="3771900" cy="3028950"/>
                     </a:xfrm>
                     <a:prstGeom prst="rect">
                       <a:avLst/>
@@ -4239,27 +4250,23 @@
         <w:t>Find Results</w:t>
       </w:r>
       <w:r>
-        <w:t xml:space="preserve"> view, showing 6 </w:t>
-      </w:r>
-      <w:proofErr w:type="spellStart"/>
-      <w:r>
-        <w:t>unintegrated</w:t>
-      </w:r>
-      <w:proofErr w:type="spellEnd"/>
-      <w:r>
-        <w:t xml:space="preserve"> transitions:</w:t>
+        <w:t xml:space="preserve"> view, showing 8</w:t>
+      </w:r>
+      <w:r>
+        <w:t xml:space="preserve"> unintegrated transitions:</w:t>
       </w:r>
     </w:p>
     <w:p>
       <w:r>
         <w:rPr>
           <w:noProof/>
+          <w:lang w:bidi="bo-CN"/>
         </w:rPr>
         <w:drawing>
           <wp:inline distT="0" distB="0" distL="0" distR="0">
-            <wp:extent cx="5391150" cy="1400175"/>
+            <wp:extent cx="5172075" cy="1714500"/>
             <wp:effectExtent l="0" t="0" r="0" b="0"/>
-            <wp:docPr id="30" name="Picture 30"/>
+            <wp:docPr id="6" name="Picture 6"/>
             <wp:cNvGraphicFramePr>
               <a:graphicFrameLocks xmlns:a="http://schemas.openxmlformats.org/drawingml/2006/main" noChangeAspect="1"/>
             </wp:cNvGraphicFramePr>
@@ -4267,7 +4274,7 @@
               <a:graphicData uri="http://schemas.openxmlformats.org/drawingml/2006/picture">
                 <pic:pic xmlns:pic="http://schemas.openxmlformats.org/drawingml/2006/picture">
                   <pic:nvPicPr>
-                    <pic:cNvPr id="0" name="Picture 5"/>
+                    <pic:cNvPr id="0" name="Picture 1"/>
                     <pic:cNvPicPr>
                       <a:picLocks noChangeAspect="1" noChangeArrowheads="1"/>
                     </pic:cNvPicPr>
@@ -4288,7 +4295,7 @@
                   <pic:spPr bwMode="auto">
                     <a:xfrm>
                       <a:off x="0" y="0"/>
-                      <a:ext cx="5391150" cy="1400175"/>
+                      <a:ext cx="5172075" cy="1714500"/>
                     </a:xfrm>
                     <a:prstGeom prst="rect">
                       <a:avLst/>
@@ -4411,41 +4418,27 @@
     </w:p>
     <w:p>
       <w:r>
-        <w:t>You will see that the 4</w:t>
-      </w:r>
-      <w:r>
-        <w:rPr>
-          <w:vertAlign w:val="superscript"/>
-        </w:rPr>
-        <w:t>th</w:t>
-      </w:r>
-      <w:r>
-        <w:t xml:space="preserve"> and 6</w:t>
-      </w:r>
-      <w:r>
-        <w:rPr>
-          <w:vertAlign w:val="superscript"/>
-        </w:rPr>
-        <w:t>th</w:t>
-      </w:r>
-      <w:r>
-        <w:t xml:space="preserve"> transitions in this list belong to integrated peaks</w:t>
-      </w:r>
-      <w:r>
-        <w:t xml:space="preserve"> that you would not want to rely on in any experiment, let alone use as canonical retention time indicators:</w:t>
+        <w:t>You will see that</w:t>
+      </w:r>
+      <w:r>
+        <w:t xml:space="preserve"> several of these are transitions with interference, and have signal lower than 1% (by area) of the most intense transition</w:t>
+      </w:r>
+      <w:r>
+        <w:t>:</w:t>
       </w:r>
     </w:p>
     <w:p>
       <w:r>
         <w:rPr>
           <w:noProof/>
+          <w:lang w:bidi="bo-CN"/>
         </w:rPr>
         <w:lastRenderedPageBreak/>
         <w:drawing>
           <wp:inline distT="0" distB="0" distL="0" distR="0">
-            <wp:extent cx="2847975" cy="2105358"/>
+            <wp:extent cx="2890809" cy="2647950"/>
             <wp:effectExtent l="0" t="0" r="0" b="0"/>
-            <wp:docPr id="33" name="Picture 33"/>
+            <wp:docPr id="7" name="Picture 7"/>
             <wp:cNvGraphicFramePr>
               <a:graphicFrameLocks xmlns:a="http://schemas.openxmlformats.org/drawingml/2006/main" noChangeAspect="1"/>
             </wp:cNvGraphicFramePr>
@@ -4453,7 +4446,7 @@
               <a:graphicData uri="http://schemas.openxmlformats.org/drawingml/2006/picture">
                 <pic:pic xmlns:pic="http://schemas.openxmlformats.org/drawingml/2006/picture">
                   <pic:nvPicPr>
-                    <pic:cNvPr id="0" name="Picture 6"/>
+                    <pic:cNvPr id="0" name="Picture 2"/>
                     <pic:cNvPicPr>
                       <a:picLocks noChangeAspect="1" noChangeArrowheads="1"/>
                     </pic:cNvPicPr>
@@ -4474,7 +4467,7 @@
                   <pic:spPr bwMode="auto">
                     <a:xfrm>
                       <a:off x="0" y="0"/>
-                      <a:ext cx="2847975" cy="2105358"/>
+                      <a:ext cx="2892948" cy="2649909"/>
                     </a:xfrm>
                     <a:prstGeom prst="rect">
                       <a:avLst/>
@@ -4496,12 +4489,13 @@
       <w:r>
         <w:rPr>
           <w:noProof/>
+          <w:lang w:bidi="bo-CN"/>
         </w:rPr>
         <w:drawing>
           <wp:inline distT="0" distB="0" distL="0" distR="0">
-            <wp:extent cx="2876550" cy="2126481"/>
+            <wp:extent cx="2880411" cy="2638425"/>
             <wp:effectExtent l="0" t="0" r="0" b="0"/>
-            <wp:docPr id="36" name="Picture 36"/>
+            <wp:docPr id="8" name="Picture 8"/>
             <wp:cNvGraphicFramePr>
               <a:graphicFrameLocks xmlns:a="http://schemas.openxmlformats.org/drawingml/2006/main" noChangeAspect="1"/>
             </wp:cNvGraphicFramePr>
@@ -4509,7 +4503,7 @@
               <a:graphicData uri="http://schemas.openxmlformats.org/drawingml/2006/picture">
                 <pic:pic xmlns:pic="http://schemas.openxmlformats.org/drawingml/2006/picture">
                   <pic:nvPicPr>
-                    <pic:cNvPr id="0" name="Picture 7"/>
+                    <pic:cNvPr id="0" name="Picture 3"/>
                     <pic:cNvPicPr>
                       <a:picLocks noChangeAspect="1" noChangeArrowheads="1"/>
                     </pic:cNvPicPr>
@@ -4530,7 +4524,7 @@
                   <pic:spPr bwMode="auto">
                     <a:xfrm>
                       <a:off x="0" y="0"/>
-                      <a:ext cx="2882173" cy="2130638"/>
+                      <a:ext cx="2884922" cy="2642557"/>
                     </a:xfrm>
                     <a:prstGeom prst="rect">
                       <a:avLst/>
@@ -4549,43 +4543,187 @@
     </w:p>
     <w:p>
       <w:r>
-        <w:t>In the graph containing the 4</w:t>
-      </w:r>
-      <w:r>
-        <w:rPr>
-          <w:vertAlign w:val="superscript"/>
-        </w:rPr>
-        <w:t>th</w:t>
-      </w:r>
-      <w:r>
-        <w:t xml:space="preserve"> transition, there may be a usable candidate at 19.8 minutes, which you can pan to in the graph by holding down the Ctrl key, clicking in the graph and dragging to the right, or by clicking on the graph and rolling the scroll-wheel on your mouse downward.  By clicking on the 19.8 label, you can correct this peak</w:t>
-      </w:r>
-      <w:r>
-        <w:t>, which</w:t>
-      </w:r>
-      <w:r>
-        <w:t xml:space="preserve"> should change the peak at which the</w:t>
-      </w:r>
-      <w:r>
-        <w:t xml:space="preserve"> arrowhead points, as shown below</w:t>
-      </w:r>
-      <w:r>
-        <w:t>:</w:t>
-      </w:r>
-    </w:p>
-    <w:p>
-      <w:pPr>
-        <w:jc w:val="center"/>
-      </w:pPr>
+        <w:t>Skyline excludes such transitions to help you in deciding which transitions to keep for your final quantitative method</w:t>
+      </w:r>
+      <w:r>
+        <w:t>.</w:t>
+      </w:r>
+      <w:r>
+        <w:t xml:space="preserve">  If you have already made that decision, however, you are better off forcing Skyline to consistently integrate all included transitions.  To do </w:t>
+      </w:r>
+      <w:r>
+        <w:t>this, make the following change:</w:t>
+      </w:r>
+    </w:p>
+    <w:p>
+      <w:pPr>
+        <w:pStyle w:val="ListParagraph"/>
+        <w:numPr>
+          <w:ilvl w:val="0"/>
+          <w:numId w:val="46"/>
+        </w:numPr>
+      </w:pPr>
+      <w:r>
+        <w:t xml:space="preserve">On the </w:t>
+      </w:r>
+      <w:r>
+        <w:rPr>
+          <w:b/>
+          <w:bCs/>
+        </w:rPr>
+        <w:t>Settings</w:t>
+      </w:r>
+      <w:r>
+        <w:t xml:space="preserve"> menu, click </w:t>
+      </w:r>
+      <w:r>
+        <w:rPr>
+          <w:b/>
+          <w:bCs/>
+        </w:rPr>
+        <w:t>Integrate All</w:t>
+      </w:r>
+      <w:r>
+        <w:t>.</w:t>
+      </w:r>
+    </w:p>
+    <w:p>
+      <w:pPr>
+        <w:pStyle w:val="Heading2"/>
+      </w:pPr>
+      <w:r>
+        <w:t xml:space="preserve">Calculating </w:t>
+      </w:r>
+      <w:proofErr w:type="spellStart"/>
+      <w:r>
+        <w:t>iRT</w:t>
+      </w:r>
+      <w:proofErr w:type="spellEnd"/>
+      <w:r>
+        <w:t xml:space="preserve"> Values</w:t>
+      </w:r>
+    </w:p>
+    <w:p>
+      <w:r>
+        <w:t xml:space="preserve">To calculate </w:t>
+      </w:r>
+      <w:proofErr w:type="spellStart"/>
+      <w:r>
+        <w:t>iRT</w:t>
+      </w:r>
+      <w:proofErr w:type="spellEnd"/>
+      <w:r>
+        <w:t xml:space="preserve"> values for the target peptides in this document now, perform the following steps:</w:t>
+      </w:r>
+    </w:p>
+    <w:p>
+      <w:pPr>
+        <w:pStyle w:val="ListParagraph"/>
+        <w:numPr>
+          <w:ilvl w:val="0"/>
+          <w:numId w:val="31"/>
+        </w:numPr>
+      </w:pPr>
+      <w:r>
+        <w:t xml:space="preserve">Right-click in the linear regression graph in the </w:t>
+      </w:r>
+      <w:r>
+        <w:rPr>
+          <w:b/>
+        </w:rPr>
+        <w:t>Retention Times</w:t>
+      </w:r>
+      <w:r>
+        <w:t xml:space="preserve"> view, choose </w:t>
+      </w:r>
+      <w:r>
+        <w:rPr>
+          <w:b/>
+        </w:rPr>
+        <w:t>Calculator</w:t>
+      </w:r>
+      <w:r>
+        <w:t xml:space="preserve"> and click </w:t>
+      </w:r>
+      <w:r>
+        <w:rPr>
+          <w:b/>
+        </w:rPr>
+        <w:t>Edit Current</w:t>
+      </w:r>
+      <w:r>
+        <w:t>.</w:t>
+      </w:r>
+    </w:p>
+    <w:p>
+      <w:pPr>
+        <w:pStyle w:val="ListParagraph"/>
+        <w:numPr>
+          <w:ilvl w:val="0"/>
+          <w:numId w:val="31"/>
+        </w:numPr>
+      </w:pPr>
+      <w:r>
+        <w:t xml:space="preserve">In the </w:t>
+      </w:r>
+      <w:r>
+        <w:rPr>
+          <w:b/>
+        </w:rPr>
+        <w:t xml:space="preserve">Edit </w:t>
+      </w:r>
+      <w:proofErr w:type="spellStart"/>
+      <w:r>
+        <w:rPr>
+          <w:b/>
+        </w:rPr>
+        <w:t>iRT</w:t>
+      </w:r>
+      <w:proofErr w:type="spellEnd"/>
+      <w:r>
+        <w:rPr>
+          <w:b/>
+        </w:rPr>
+        <w:t xml:space="preserve"> Calculator</w:t>
+      </w:r>
+      <w:r>
+        <w:t xml:space="preserve"> form, now showing your iRT-C18 calculator, click the </w:t>
+      </w:r>
+      <w:r>
+        <w:rPr>
+          <w:b/>
+        </w:rPr>
+        <w:t>Add</w:t>
+      </w:r>
+      <w:r>
+        <w:t xml:space="preserve"> button, and click</w:t>
+      </w:r>
+      <w:r>
+        <w:rPr>
+          <w:b/>
+        </w:rPr>
+        <w:t xml:space="preserve"> Add Results</w:t>
+      </w:r>
+      <w:r>
+        <w:t xml:space="preserve"> in the menu presented below the button.</w:t>
+      </w:r>
+    </w:p>
+    <w:p>
+      <w:r>
+        <w:t>Skyline will show you the following informational message:</w:t>
+      </w:r>
+    </w:p>
+    <w:p>
       <w:r>
         <w:rPr>
           <w:noProof/>
+          <w:lang w:bidi="bo-CN"/>
         </w:rPr>
         <w:drawing>
-          <wp:inline distT="0" distB="0" distL="0" distR="0">
-            <wp:extent cx="3543300" cy="2619375"/>
-            <wp:effectExtent l="0" t="0" r="0" b="0"/>
-            <wp:docPr id="37" name="Picture 37"/>
+          <wp:inline distT="0" distB="0" distL="0" distR="0" wp14:anchorId="411FA90C" wp14:editId="364682B5">
+            <wp:extent cx="4657725" cy="1171575"/>
+            <wp:effectExtent l="0" t="0" r="9525" b="9525"/>
+            <wp:docPr id="10" name="Picture 10"/>
             <wp:cNvGraphicFramePr>
               <a:graphicFrameLocks xmlns:a="http://schemas.openxmlformats.org/drawingml/2006/main" noChangeAspect="1"/>
             </wp:cNvGraphicFramePr>
@@ -4593,36 +4731,23 @@
               <a:graphicData uri="http://schemas.openxmlformats.org/drawingml/2006/picture">
                 <pic:pic xmlns:pic="http://schemas.openxmlformats.org/drawingml/2006/picture">
                   <pic:nvPicPr>
-                    <pic:cNvPr id="0" name="Picture 8"/>
-                    <pic:cNvPicPr>
-                      <a:picLocks noChangeAspect="1" noChangeArrowheads="1"/>
-                    </pic:cNvPicPr>
+                    <pic:cNvPr id="0" name=""/>
+                    <pic:cNvPicPr/>
                   </pic:nvPicPr>
                   <pic:blipFill>
-                    <a:blip r:embed="rId30">
-                      <a:extLst>
-                        <a:ext uri="{28A0092B-C50C-407E-A947-70E740481C1C}">
-                          <a14:useLocalDpi xmlns:a14="http://schemas.microsoft.com/office/drawing/2010/main" val="0"/>
-                        </a:ext>
-                      </a:extLst>
-                    </a:blip>
-                    <a:srcRect/>
+                    <a:blip r:embed="rId30"/>
                     <a:stretch>
                       <a:fillRect/>
                     </a:stretch>
                   </pic:blipFill>
-                  <pic:spPr bwMode="auto">
+                  <pic:spPr>
                     <a:xfrm>
                       <a:off x="0" y="0"/>
-                      <a:ext cx="3543300" cy="2619375"/>
+                      <a:ext cx="4657725" cy="1171575"/>
                     </a:xfrm>
                     <a:prstGeom prst="rect">
                       <a:avLst/>
                     </a:prstGeom>
-                    <a:noFill/>
-                    <a:ln>
-                      <a:noFill/>
-                    </a:ln>
                   </pic:spPr>
                 </pic:pic>
               </a:graphicData>
@@ -4633,21 +4758,7 @@
     </w:p>
     <w:p>
       <w:r>
-        <w:t>The other peptide ‘</w:t>
-      </w:r>
-      <w:r>
-        <w:t>K.NSAQGNVYVK.C [467, 476]</w:t>
-      </w:r>
-      <w:r>
-        <w:t>’ you should delete.</w:t>
-      </w:r>
-    </w:p>
-    <w:p>
-      <w:pPr>
-        <w:pStyle w:val="Heading2"/>
-      </w:pPr>
-      <w:r>
-        <w:t xml:space="preserve">Calculating </w:t>
+        <w:t xml:space="preserve">Note that in producing </w:t>
       </w:r>
       <w:proofErr w:type="spellStart"/>
       <w:r>
@@ -4655,12 +4766,7 @@
       </w:r>
       <w:proofErr w:type="spellEnd"/>
       <w:r>
-        <w:t xml:space="preserve"> Values</w:t>
-      </w:r>
-    </w:p>
-    <w:p>
-      <w:r>
-        <w:t xml:space="preserve">To calculate </w:t>
+        <w:t xml:space="preserve"> values for the two runs, Skyline has performed a separate linear regression for each run.  It uses the linear regression for each run to calculate </w:t>
       </w:r>
       <w:proofErr w:type="spellStart"/>
       <w:r>
@@ -4668,7 +4774,15 @@
       </w:r>
       <w:proofErr w:type="spellEnd"/>
       <w:r>
-        <w:t xml:space="preserve"> values for the target peptides in this document now, perform the following steps:</w:t>
+        <w:t xml:space="preserve"> values for the peptides in that run.  If multiple runs contain the same peptide, Skyline will take the mean average of these final calculated </w:t>
+      </w:r>
+      <w:proofErr w:type="spellStart"/>
+      <w:r>
+        <w:t>iRT</w:t>
+      </w:r>
+      <w:proofErr w:type="spellEnd"/>
+      <w:r>
+        <w:t xml:space="preserve"> values.  This is very different from starting by averaging the physical retention times, and allows for gradient changes across the runs.</w:t>
       </w:r>
     </w:p>
     <w:p>
@@ -4676,50 +4790,26 @@
         <w:pStyle w:val="ListParagraph"/>
         <w:numPr>
           <w:ilvl w:val="0"/>
-          <w:numId w:val="31"/>
+          <w:numId w:val="32"/>
         </w:numPr>
       </w:pPr>
       <w:r>
-        <w:t xml:space="preserve">Right-click in the linear regression graph in the </w:t>
-      </w:r>
-      <w:r>
-        <w:rPr>
-          <w:b/>
-        </w:rPr>
-        <w:t>Retention Times</w:t>
-      </w:r>
-      <w:r>
-        <w:t xml:space="preserve"> view, choose </w:t>
-      </w:r>
-      <w:r>
-        <w:rPr>
-          <w:b/>
-        </w:rPr>
-        <w:t>Calculator</w:t>
-      </w:r>
-      <w:r>
-        <w:t xml:space="preserve"> and click </w:t>
-      </w:r>
-      <w:r>
-        <w:rPr>
-          <w:b/>
-        </w:rPr>
-        <w:t>Edit Current</w:t>
-      </w:r>
-      <w:r>
-        <w:t>.</w:t>
-      </w:r>
-    </w:p>
-    <w:p>
-      <w:pPr>
-        <w:pStyle w:val="ListParagraph"/>
-        <w:numPr>
-          <w:ilvl w:val="0"/>
-          <w:numId w:val="31"/>
-        </w:numPr>
-      </w:pPr>
-      <w:r>
-        <w:t xml:space="preserve">In the </w:t>
+        <w:lastRenderedPageBreak/>
+        <w:t xml:space="preserve">Click the </w:t>
+      </w:r>
+      <w:r>
+        <w:rPr>
+          <w:b/>
+        </w:rPr>
+        <w:t>OK</w:t>
+      </w:r>
+      <w:r>
+        <w:t xml:space="preserve"> button.</w:t>
+      </w:r>
+    </w:p>
+    <w:p>
+      <w:r>
+        <w:t xml:space="preserve">The </w:t>
       </w:r>
       <w:r>
         <w:rPr>
@@ -4742,43 +4832,20 @@
         <w:t xml:space="preserve"> Calculator</w:t>
       </w:r>
       <w:r>
-        <w:t xml:space="preserve"> form, now showing your iRT-C18 calculator, click the </w:t>
-      </w:r>
-      <w:r>
-        <w:rPr>
-          <w:b/>
-        </w:rPr>
-        <w:t>Add</w:t>
-      </w:r>
-      <w:r>
-        <w:t xml:space="preserve"> button, and click</w:t>
-      </w:r>
-      <w:r>
-        <w:rPr>
-          <w:b/>
-        </w:rPr>
-        <w:t xml:space="preserve"> Add Results</w:t>
-      </w:r>
-      <w:r>
-        <w:t xml:space="preserve"> in the menu presented below the button.</w:t>
-      </w:r>
-    </w:p>
-    <w:p>
-      <w:r>
-        <w:t>Skyline will show you the following informational message:</w:t>
+        <w:t xml:space="preserve"> form should now look like:</w:t>
       </w:r>
     </w:p>
     <w:p>
       <w:r>
         <w:rPr>
           <w:noProof/>
-        </w:rPr>
-        <w:lastRenderedPageBreak/>
+          <w:lang w:bidi="bo-CN"/>
+        </w:rPr>
         <w:drawing>
-          <wp:inline distT="0" distB="0" distL="0" distR="0" wp14:anchorId="19EA0E0D" wp14:editId="371F546B">
-            <wp:extent cx="4657725" cy="1171575"/>
-            <wp:effectExtent l="0" t="0" r="9525" b="9525"/>
-            <wp:docPr id="38" name="Picture 38"/>
+          <wp:inline distT="0" distB="0" distL="0" distR="0" wp14:anchorId="7600D49C" wp14:editId="18E96361">
+            <wp:extent cx="3810000" cy="5638800"/>
+            <wp:effectExtent l="0" t="0" r="0" b="0"/>
+            <wp:docPr id="13" name="Picture 13"/>
             <wp:cNvGraphicFramePr>
               <a:graphicFrameLocks xmlns:a="http://schemas.openxmlformats.org/drawingml/2006/main" noChangeAspect="1"/>
             </wp:cNvGraphicFramePr>
@@ -4798,7 +4865,7 @@
                   <pic:spPr>
                     <a:xfrm>
                       <a:off x="0" y="0"/>
-                      <a:ext cx="4657725" cy="1171575"/>
+                      <a:ext cx="3810000" cy="5638800"/>
                     </a:xfrm>
                     <a:prstGeom prst="rect">
                       <a:avLst/>
@@ -4812,35 +4879,6 @@
       </w:r>
     </w:p>
     <w:p>
-      <w:r>
-        <w:t xml:space="preserve">Note that in producing </w:t>
-      </w:r>
-      <w:proofErr w:type="spellStart"/>
-      <w:r>
-        <w:t>iRT</w:t>
-      </w:r>
-      <w:proofErr w:type="spellEnd"/>
-      <w:r>
-        <w:t xml:space="preserve"> values for the two runs, Skyline has performed a separate linear regression for each run.  It uses the linear regression for each run to calculate </w:t>
-      </w:r>
-      <w:proofErr w:type="spellStart"/>
-      <w:r>
-        <w:t>iRT</w:t>
-      </w:r>
-      <w:proofErr w:type="spellEnd"/>
-      <w:r>
-        <w:t xml:space="preserve"> values for the peptides in that run.  If multiple runs contain the same peptide, Skyline will take the mean average of these final calculated </w:t>
-      </w:r>
-      <w:proofErr w:type="spellStart"/>
-      <w:r>
-        <w:t>iRT</w:t>
-      </w:r>
-      <w:proofErr w:type="spellEnd"/>
-      <w:r>
-        <w:t xml:space="preserve"> values.  This is very different from starting by averaging the physical retention times, and allows for gradient changes across the runs.</w:t>
-      </w:r>
-    </w:p>
-    <w:p>
       <w:pPr>
         <w:pStyle w:val="ListParagraph"/>
         <w:numPr>
@@ -4869,36 +4907,24 @@
         <w:rPr>
           <w:b/>
         </w:rPr>
-        <w:t xml:space="preserve">Edit </w:t>
-      </w:r>
-      <w:proofErr w:type="spellStart"/>
-      <w:r>
-        <w:rPr>
-          <w:b/>
-        </w:rPr>
-        <w:t>iRT</w:t>
-      </w:r>
-      <w:proofErr w:type="spellEnd"/>
-      <w:r>
-        <w:rPr>
-          <w:b/>
-        </w:rPr>
-        <w:t xml:space="preserve"> Calculator</w:t>
-      </w:r>
-      <w:r>
-        <w:t xml:space="preserve"> form should now look like:</w:t>
+        <w:t>Retention Times</w:t>
+      </w:r>
+      <w:r>
+        <w:t xml:space="preserve"> view should change to look like:</w:t>
       </w:r>
     </w:p>
     <w:p>
       <w:r>
         <w:rPr>
           <w:noProof/>
-        </w:rPr>
+          <w:lang w:bidi="bo-CN"/>
+        </w:rPr>
+        <w:lastRenderedPageBreak/>
         <w:drawing>
-          <wp:inline distT="0" distB="0" distL="0" distR="0" wp14:anchorId="2D45ECEE" wp14:editId="6E9F41DF">
-            <wp:extent cx="3438525" cy="5089018"/>
+          <wp:inline distT="0" distB="0" distL="0" distR="0">
+            <wp:extent cx="5743575" cy="3848100"/>
             <wp:effectExtent l="0" t="0" r="0" b="0"/>
-            <wp:docPr id="39" name="Picture 39"/>
+            <wp:docPr id="14" name="Picture 14"/>
             <wp:cNvGraphicFramePr>
               <a:graphicFrameLocks xmlns:a="http://schemas.openxmlformats.org/drawingml/2006/main" noChangeAspect="1"/>
             </wp:cNvGraphicFramePr>
@@ -4906,91 +4932,13 @@
               <a:graphicData uri="http://schemas.openxmlformats.org/drawingml/2006/picture">
                 <pic:pic xmlns:pic="http://schemas.openxmlformats.org/drawingml/2006/picture">
                   <pic:nvPicPr>
-                    <pic:cNvPr id="0" name=""/>
-                    <pic:cNvPicPr/>
-                  </pic:nvPicPr>
-                  <pic:blipFill>
-                    <a:blip r:embed="rId32"/>
-                    <a:stretch>
-                      <a:fillRect/>
-                    </a:stretch>
-                  </pic:blipFill>
-                  <pic:spPr>
-                    <a:xfrm>
-                      <a:off x="0" y="0"/>
-                      <a:ext cx="3438771" cy="5089382"/>
-                    </a:xfrm>
-                    <a:prstGeom prst="rect">
-                      <a:avLst/>
-                    </a:prstGeom>
-                  </pic:spPr>
-                </pic:pic>
-              </a:graphicData>
-            </a:graphic>
-          </wp:inline>
-        </w:drawing>
-      </w:r>
-    </w:p>
-    <w:p>
-      <w:pPr>
-        <w:pStyle w:val="ListParagraph"/>
-        <w:numPr>
-          <w:ilvl w:val="0"/>
-          <w:numId w:val="32"/>
-        </w:numPr>
-      </w:pPr>
-      <w:r>
-        <w:lastRenderedPageBreak/>
-        <w:t xml:space="preserve">Click the </w:t>
-      </w:r>
-      <w:r>
-        <w:rPr>
-          <w:b/>
-        </w:rPr>
-        <w:t>OK</w:t>
-      </w:r>
-      <w:r>
-        <w:t xml:space="preserve"> button.</w:t>
-      </w:r>
-    </w:p>
-    <w:p>
-      <w:r>
-        <w:t xml:space="preserve">The </w:t>
-      </w:r>
-      <w:r>
-        <w:rPr>
-          <w:b/>
-        </w:rPr>
-        <w:t>Retention Times</w:t>
-      </w:r>
-      <w:r>
-        <w:t xml:space="preserve"> view should change to look like:</w:t>
-      </w:r>
-    </w:p>
-    <w:p>
-      <w:r>
-        <w:rPr>
-          <w:noProof/>
-        </w:rPr>
-        <w:drawing>
-          <wp:inline distT="0" distB="0" distL="0" distR="0">
-            <wp:extent cx="5534025" cy="3848100"/>
-            <wp:effectExtent l="0" t="0" r="0" b="0"/>
-            <wp:docPr id="40" name="Picture 40"/>
-            <wp:cNvGraphicFramePr>
-              <a:graphicFrameLocks xmlns:a="http://schemas.openxmlformats.org/drawingml/2006/main" noChangeAspect="1"/>
-            </wp:cNvGraphicFramePr>
-            <a:graphic xmlns:a="http://schemas.openxmlformats.org/drawingml/2006/main">
-              <a:graphicData uri="http://schemas.openxmlformats.org/drawingml/2006/picture">
-                <pic:pic xmlns:pic="http://schemas.openxmlformats.org/drawingml/2006/picture">
-                  <pic:nvPicPr>
-                    <pic:cNvPr id="0" name="Picture 9"/>
+                    <pic:cNvPr id="0" name="Picture 4"/>
                     <pic:cNvPicPr>
                       <a:picLocks noChangeAspect="1" noChangeArrowheads="1"/>
                     </pic:cNvPicPr>
                   </pic:nvPicPr>
                   <pic:blipFill>
-                    <a:blip r:embed="rId33">
+                    <a:blip r:embed="rId32">
                       <a:extLst>
                         <a:ext uri="{28A0092B-C50C-407E-A947-70E740481C1C}">
                           <a14:useLocalDpi xmlns:a14="http://schemas.microsoft.com/office/drawing/2010/main" val="0"/>
@@ -5005,7 +4953,7 @@
                   <pic:spPr bwMode="auto">
                     <a:xfrm>
                       <a:off x="0" y="0"/>
-                      <a:ext cx="5534025" cy="3848100"/>
+                      <a:ext cx="5743575" cy="3848100"/>
                     </a:xfrm>
                     <a:prstGeom prst="rect">
                       <a:avLst/>
@@ -5156,7 +5104,6 @@
     </w:p>
     <w:p>
       <w:r>
-        <w:lastRenderedPageBreak/>
         <w:t xml:space="preserve">To recalibrate the method you have created to </w:t>
       </w:r>
       <w:r>
@@ -5175,6 +5122,7 @@
         </w:numPr>
       </w:pPr>
       <w:r>
+        <w:lastRenderedPageBreak/>
         <w:t xml:space="preserve">On the </w:t>
       </w:r>
       <w:r>
@@ -5473,8 +5421,8 @@
       <w:r>
         <w:rPr>
           <w:noProof/>
-        </w:rPr>
-        <w:lastRenderedPageBreak/>
+          <w:lang w:bidi="bo-CN"/>
+        </w:rPr>
         <w:drawing>
           <wp:inline distT="0" distB="0" distL="0" distR="0" wp14:anchorId="755E2EF8" wp14:editId="6C5C390C">
             <wp:extent cx="3914775" cy="5248275"/>
@@ -5491,7 +5439,7 @@
                     <pic:cNvPicPr/>
                   </pic:nvPicPr>
                   <pic:blipFill>
-                    <a:blip r:embed="rId34"/>
+                    <a:blip r:embed="rId33"/>
                     <a:stretch>
                       <a:fillRect/>
                     </a:stretch>
@@ -5521,6 +5469,7 @@
         </w:numPr>
       </w:pPr>
       <w:r>
+        <w:lastRenderedPageBreak/>
         <w:t xml:space="preserve">Click the </w:t>
       </w:r>
       <w:r>
@@ -5656,13 +5605,13 @@
       <w:r>
         <w:rPr>
           <w:noProof/>
-        </w:rPr>
-        <w:lastRenderedPageBreak/>
+          <w:lang w:bidi="bo-CN"/>
+        </w:rPr>
         <w:drawing>
           <wp:inline distT="0" distB="0" distL="0" distR="0">
-            <wp:extent cx="5534025" cy="3848100"/>
+            <wp:extent cx="5743575" cy="3848100"/>
             <wp:effectExtent l="0" t="0" r="0" b="0"/>
-            <wp:docPr id="46" name="Picture 46"/>
+            <wp:docPr id="16" name="Picture 16"/>
             <wp:cNvGraphicFramePr>
               <a:graphicFrameLocks xmlns:a="http://schemas.openxmlformats.org/drawingml/2006/main" noChangeAspect="1"/>
             </wp:cNvGraphicFramePr>
@@ -5670,13 +5619,13 @@
               <a:graphicData uri="http://schemas.openxmlformats.org/drawingml/2006/picture">
                 <pic:pic xmlns:pic="http://schemas.openxmlformats.org/drawingml/2006/picture">
                   <pic:nvPicPr>
-                    <pic:cNvPr id="0" name="Picture 10"/>
+                    <pic:cNvPr id="0" name="Picture 5"/>
                     <pic:cNvPicPr>
                       <a:picLocks noChangeAspect="1" noChangeArrowheads="1"/>
                     </pic:cNvPicPr>
                   </pic:nvPicPr>
                   <pic:blipFill>
-                    <a:blip r:embed="rId35">
+                    <a:blip r:embed="rId34">
                       <a:extLst>
                         <a:ext uri="{28A0092B-C50C-407E-A947-70E740481C1C}">
                           <a14:useLocalDpi xmlns:a14="http://schemas.microsoft.com/office/drawing/2010/main" val="0"/>
@@ -5691,7 +5640,7 @@
                   <pic:spPr bwMode="auto">
                     <a:xfrm>
                       <a:off x="0" y="0"/>
-                      <a:ext cx="5534025" cy="3848100"/>
+                      <a:ext cx="5743575" cy="3848100"/>
                     </a:xfrm>
                     <a:prstGeom prst="rect">
                       <a:avLst/>
@@ -5809,6 +5758,7 @@
       <w:r>
         <w:rPr>
           <w:noProof/>
+          <w:lang w:bidi="bo-CN"/>
         </w:rPr>
         <w:lastRenderedPageBreak/>
         <w:drawing>
@@ -5829,7 +5779,7 @@
                     </pic:cNvPicPr>
                   </pic:nvPicPr>
                   <pic:blipFill>
-                    <a:blip r:embed="rId36">
+                    <a:blip r:embed="rId35">
                       <a:extLst>
                         <a:ext uri="{28A0092B-C50C-407E-A947-70E740481C1C}">
                           <a14:useLocalDpi xmlns:a14="http://schemas.microsoft.com/office/drawing/2010/main" val="0"/>
@@ -6077,14 +6027,7 @@
               <w:rFonts w:ascii="Cambria Math" w:hAnsi="Cambria Math"/>
               <w:vanish/>
             </w:rPr>
-            <m:t>ror)t ting Options scale.tides to any set of peptides contained in the database, and you can use the tion of 0.99 or hi</m:t>
-          </m:r>
-          <m:r>
-            <w:rPr>
-              <w:rFonts w:ascii="Cambria Math" w:hAnsi="Cambria Math"/>
-              <w:vanish/>
-            </w:rPr>
-            <m:t>gh</m:t>
+            <m:t>ror)t ting Options scale.tides to any set of peptides contained in the database, and you can use the tion of 0.99 or high</m:t>
           </m:r>
           <m:r>
             <w:rPr>
@@ -6363,6 +6306,7 @@
       <w:r>
         <w:rPr>
           <w:noProof/>
+          <w:lang w:bidi="bo-CN"/>
         </w:rPr>
         <w:drawing>
           <wp:inline distT="0" distB="0" distL="0" distR="0" wp14:anchorId="533449AF" wp14:editId="2921770B">
@@ -6380,7 +6324,7 @@
                     <pic:cNvPicPr/>
                   </pic:nvPicPr>
                   <pic:blipFill>
-                    <a:blip r:embed="rId37"/>
+                    <a:blip r:embed="rId36"/>
                     <a:stretch>
                       <a:fillRect/>
                     </a:stretch>
@@ -6811,13 +6755,14 @@
       <w:r>
         <w:rPr>
           <w:noProof/>
+          <w:lang w:bidi="bo-CN"/>
         </w:rPr>
         <w:lastRenderedPageBreak/>
         <w:drawing>
           <wp:inline distT="0" distB="0" distL="0" distR="0">
-            <wp:extent cx="5534025" cy="3848100"/>
+            <wp:extent cx="5743575" cy="3848100"/>
             <wp:effectExtent l="0" t="0" r="0" b="0"/>
-            <wp:docPr id="54" name="Picture 54"/>
+            <wp:docPr id="17" name="Picture 17"/>
             <wp:cNvGraphicFramePr>
               <a:graphicFrameLocks xmlns:a="http://schemas.openxmlformats.org/drawingml/2006/main" noChangeAspect="1"/>
             </wp:cNvGraphicFramePr>
@@ -6825,7 +6770,213 @@
               <a:graphicData uri="http://schemas.openxmlformats.org/drawingml/2006/picture">
                 <pic:pic xmlns:pic="http://schemas.openxmlformats.org/drawingml/2006/picture">
                   <pic:nvPicPr>
-                    <pic:cNvPr id="0" name="Picture 12"/>
+                    <pic:cNvPr id="0" name="Picture 6"/>
+                    <pic:cNvPicPr>
+                      <a:picLocks noChangeAspect="1" noChangeArrowheads="1"/>
+                    </pic:cNvPicPr>
+                  </pic:nvPicPr>
+                  <pic:blipFill>
+                    <a:blip r:embed="rId37">
+                      <a:extLst>
+                        <a:ext uri="{28A0092B-C50C-407E-A947-70E740481C1C}">
+                          <a14:useLocalDpi xmlns:a14="http://schemas.microsoft.com/office/drawing/2010/main" val="0"/>
+                        </a:ext>
+                      </a:extLst>
+                    </a:blip>
+                    <a:srcRect/>
+                    <a:stretch>
+                      <a:fillRect/>
+                    </a:stretch>
+                  </pic:blipFill>
+                  <pic:spPr bwMode="auto">
+                    <a:xfrm>
+                      <a:off x="0" y="0"/>
+                      <a:ext cx="5743575" cy="3848100"/>
+                    </a:xfrm>
+                    <a:prstGeom prst="rect">
+                      <a:avLst/>
+                    </a:prstGeom>
+                    <a:noFill/>
+                    <a:ln>
+                      <a:noFill/>
+                    </a:ln>
+                  </pic:spPr>
+                </pic:pic>
+              </a:graphicData>
+            </a:graphic>
+          </wp:inline>
+        </w:drawing>
+      </w:r>
+      <w:r>
+        <w:rPr>
+          <w:noProof/>
+        </w:rPr>
+        <w:t xml:space="preserve"> </w:t>
+      </w:r>
+      <w:r>
+        <w:rPr>
+          <w:noProof/>
+        </w:rPr>
+        <w:t xml:space="preserve"> </w:t>
+      </w:r>
+    </w:p>
+    <w:p>
+      <w:r>
+        <w:t>From this graph, it is immediately obvious that there are 6 outlier peptides</w:t>
+      </w:r>
+      <w:r>
+        <w:t xml:space="preserve">, which could be caused by miss-integrated peaks in the current data or miss-integrated peaks in the calibration data from which the </w:t>
+      </w:r>
+      <w:proofErr w:type="spellStart"/>
+      <w:r>
+        <w:t>iRT</w:t>
+      </w:r>
+      <w:proofErr w:type="spellEnd"/>
+      <w:r>
+        <w:t xml:space="preserve"> values were calculated.  In this case, the problem is with the peaks that</w:t>
+      </w:r>
+      <w:r>
+        <w:t xml:space="preserve"> Skyline </w:t>
+      </w:r>
+      <w:r>
+        <w:t>chose automatically</w:t>
+      </w:r>
+      <w:r>
+        <w:t xml:space="preserve"> during the </w:t>
+      </w:r>
+      <w:proofErr w:type="spellStart"/>
+      <w:r>
+        <w:t>iRT</w:t>
+      </w:r>
+      <w:proofErr w:type="spellEnd"/>
+      <w:r>
+        <w:t xml:space="preserve"> calibration on the 30-minute gradient.</w:t>
+      </w:r>
+      <w:r>
+        <w:t xml:space="preserve">  It is important to note that the data you are viewing was not actually collected with the scheduled method you generated above.  If it had been, the chromatograms for the outlier peptides would mostly not even include the peaks detected here.</w:t>
+      </w:r>
+      <w:r>
+        <w:t xml:space="preserve">  This data was collected with a schedule method created after more thorough review of the calibration data, which you skipped for this tutorial.</w:t>
+      </w:r>
+    </w:p>
+    <w:p>
+      <w:r>
+        <w:t>If you wonder why only one of the</w:t>
+      </w:r>
+      <w:r>
+        <w:t xml:space="preserve"> outlier points is actually the purple color designated for “Outliers” in the legend, it is because the correlation coefficient threshold is not set well for a calculator with correlation this high.  You can do the following to change the correlation threshold:</w:t>
+      </w:r>
+    </w:p>
+    <w:p>
+      <w:pPr>
+        <w:pStyle w:val="ListParagraph"/>
+        <w:numPr>
+          <w:ilvl w:val="0"/>
+          <w:numId w:val="39"/>
+        </w:numPr>
+      </w:pPr>
+      <w:bookmarkStart w:id="2" w:name="OLE_LINK3"/>
+      <w:bookmarkStart w:id="3" w:name="OLE_LINK4"/>
+      <w:r>
+        <w:t xml:space="preserve">Right-click on the </w:t>
+      </w:r>
+      <w:r>
+        <w:rPr>
+          <w:b/>
+        </w:rPr>
+        <w:t>Retention Times</w:t>
+      </w:r>
+      <w:r>
+        <w:t xml:space="preserve"> graph, and click </w:t>
+      </w:r>
+      <w:r>
+        <w:rPr>
+          <w:b/>
+        </w:rPr>
+        <w:t>Set Threshold</w:t>
+      </w:r>
+      <w:r>
+        <w:t>.</w:t>
+      </w:r>
+    </w:p>
+    <w:bookmarkEnd w:id="2"/>
+    <w:bookmarkEnd w:id="3"/>
+    <w:p>
+      <w:pPr>
+        <w:pStyle w:val="ListParagraph"/>
+        <w:numPr>
+          <w:ilvl w:val="0"/>
+          <w:numId w:val="39"/>
+        </w:numPr>
+      </w:pPr>
+      <w:r>
+        <w:t xml:space="preserve">In the </w:t>
+      </w:r>
+      <w:r>
+        <w:rPr>
+          <w:b/>
+        </w:rPr>
+        <w:t>Threshold</w:t>
+      </w:r>
+      <w:r>
+        <w:t xml:space="preserve"> field, enter ‘0.998’.</w:t>
+      </w:r>
+    </w:p>
+    <w:p>
+      <w:pPr>
+        <w:pStyle w:val="ListParagraph"/>
+        <w:numPr>
+          <w:ilvl w:val="0"/>
+          <w:numId w:val="39"/>
+        </w:numPr>
+      </w:pPr>
+      <w:r>
+        <w:t xml:space="preserve">Click the </w:t>
+      </w:r>
+      <w:r>
+        <w:rPr>
+          <w:b/>
+        </w:rPr>
+        <w:t>OK</w:t>
+      </w:r>
+      <w:r>
+        <w:t xml:space="preserve"> button.</w:t>
+      </w:r>
+    </w:p>
+    <w:p>
+      <w:r>
+        <w:t xml:space="preserve">The </w:t>
+      </w:r>
+      <w:r>
+        <w:rPr>
+          <w:b/>
+        </w:rPr>
+        <w:t>Retention Times</w:t>
+      </w:r>
+      <w:r>
+        <w:t xml:space="preserve"> graph should now look like:</w:t>
+      </w:r>
+    </w:p>
+    <w:p>
+      <w:r>
+        <w:rPr>
+          <w:noProof/>
+          <w:lang w:bidi="bo-CN"/>
+        </w:rPr>
+        <w:lastRenderedPageBreak/>
+        <w:drawing>
+          <wp:inline distT="0" distB="0" distL="0" distR="0">
+            <wp:extent cx="5743575" cy="3848100"/>
+            <wp:effectExtent l="0" t="0" r="0" b="0"/>
+            <wp:docPr id="18" name="Picture 18"/>
+            <wp:cNvGraphicFramePr>
+              <a:graphicFrameLocks xmlns:a="http://schemas.openxmlformats.org/drawingml/2006/main" noChangeAspect="1"/>
+            </wp:cNvGraphicFramePr>
+            <a:graphic xmlns:a="http://schemas.openxmlformats.org/drawingml/2006/main">
+              <a:graphicData uri="http://schemas.openxmlformats.org/drawingml/2006/picture">
+                <pic:pic xmlns:pic="http://schemas.openxmlformats.org/drawingml/2006/picture">
+                  <pic:nvPicPr>
+                    <pic:cNvPr id="0" name="Picture 7"/>
                     <pic:cNvPicPr>
                       <a:picLocks noChangeAspect="1" noChangeArrowheads="1"/>
                     </pic:cNvPicPr>
@@ -6846,7 +6997,7 @@
                   <pic:spPr bwMode="auto">
                     <a:xfrm>
                       <a:off x="0" y="0"/>
-                      <a:ext cx="5534025" cy="3848100"/>
+                      <a:ext cx="5743575" cy="3848100"/>
                     </a:xfrm>
                     <a:prstGeom prst="rect">
                       <a:avLst/>
@@ -6862,64 +7013,108 @@
           </wp:inline>
         </w:drawing>
       </w:r>
-      <w:r>
-        <w:rPr>
-          <w:noProof/>
-        </w:rPr>
+    </w:p>
+    <w:p>
+      <w:r>
+        <w:t xml:space="preserve">You can </w:t>
+      </w:r>
+      <w:r>
+        <w:t xml:space="preserve">now </w:t>
+      </w:r>
+      <w:r>
+        <w:t>click on each outlier point, causing Skyline to select it in the peptide view.  Then, press Esc to give focus back to the main window, and Ctrl-C to copy the peptide label.  You can either collect these in a separate editor for later review, or open a second instance of Skyline on the ‘</w:t>
+      </w:r>
+      <w:proofErr w:type="spellStart"/>
+      <w:r>
+        <w:t>iRT</w:t>
+      </w:r>
+      <w:proofErr w:type="spellEnd"/>
+      <w:r>
         <w:t xml:space="preserve"> </w:t>
       </w:r>
-      <w:r>
-        <w:rPr>
-          <w:noProof/>
-        </w:rPr>
+      <w:proofErr w:type="spellStart"/>
+      <w:r>
+        <w:t>Human+Standard</w:t>
+      </w:r>
+      <w:proofErr w:type="spellEnd"/>
+      <w:r>
         <w:t xml:space="preserve"> </w:t>
       </w:r>
-    </w:p>
-    <w:p>
-      <w:r>
-        <w:t>From this graph, it is immediately obvious that there are 6 outlier peptides</w:t>
-      </w:r>
-      <w:r>
-        <w:t xml:space="preserve">, which could be caused by miss-integrated peaks in the current data or miss-integrated peaks in the calibration data from which the </w:t>
-      </w:r>
       <w:proofErr w:type="spellStart"/>
       <w:r>
+        <w:t>Calibrate.sky</w:t>
+      </w:r>
+      <w:proofErr w:type="spellEnd"/>
+      <w:r>
+        <w:t xml:space="preserve">’ file you created earlier.  You can then use the </w:t>
+      </w:r>
+      <w:r>
+        <w:rPr>
+          <w:b/>
+        </w:rPr>
+        <w:t>Find</w:t>
+      </w:r>
+      <w:r>
+        <w:t xml:space="preserve"> form to review these 2</w:t>
+      </w:r>
+      <w:r>
+        <w:t xml:space="preserve"> peptides:</w:t>
+      </w:r>
+    </w:p>
+    <w:p>
+      <w:r>
+        <w:t>EVVEEAENGR</w:t>
+      </w:r>
+      <w:r>
+        <w:br/>
+        <w:t>LLADQAEAR</w:t>
+      </w:r>
+    </w:p>
+    <w:p>
+      <w:r>
+        <w:t>In both cases it is pretty hard to see anything you could confidently identify as the peptide of interest in the calibration data</w:t>
+      </w:r>
+      <w:r>
+        <w:t>.  This does illustrate why you should be as careful as possible in your calibration runs.</w:t>
+      </w:r>
+    </w:p>
+    <w:p>
+      <w:r>
+        <w:t xml:space="preserve">You could now recalculate the </w:t>
+      </w:r>
+      <w:proofErr w:type="spellStart"/>
+      <w:r>
         <w:t>iRT</w:t>
       </w:r>
       <w:proofErr w:type="spellEnd"/>
       <w:r>
-        <w:t xml:space="preserve"> values were calculated.  In this case, the problem is with the peaks that</w:t>
-      </w:r>
-      <w:r>
-        <w:t xml:space="preserve"> Skyline </w:t>
-      </w:r>
-      <w:r>
-        <w:t>chose automatically</w:t>
-      </w:r>
-      <w:r>
-        <w:t xml:space="preserve"> during the </w:t>
-      </w:r>
-      <w:proofErr w:type="spellStart"/>
-      <w:r>
-        <w:t>iRT</w:t>
-      </w:r>
-      <w:proofErr w:type="spellEnd"/>
-      <w:r>
-        <w:t xml:space="preserve"> calibration on the 30-minute gradient.</w:t>
-      </w:r>
-      <w:r>
-        <w:t xml:space="preserve">  It is important to note that the data you are viewing was not actually collected with the scheduled method you generated above.  If it had been, the chromatograms for the outlier peptides would mostly not even include the peaks detected here.</w:t>
-      </w:r>
-      <w:r>
-        <w:t xml:space="preserve">  This data was collected with a schedule method created after more thorough review of the calibration data, which you skipped for this tutorial.</w:t>
-      </w:r>
-    </w:p>
-    <w:p>
-      <w:r>
-        <w:t>If you wonder why only one of the</w:t>
-      </w:r>
-      <w:r>
-        <w:t xml:space="preserve"> outlier points is actually the purple color designated for “Outliers” in the legend, it is because the correlation coefficient threshold is not set well for a calculator with correlation this high.  You can do the following to change the correlation threshold:</w:t>
+        <w:t xml:space="preserve"> values for all of the peptides in this document based on this more accurate data, which used labeled reference peptides to ensure correct peak picking.</w:t>
+      </w:r>
+      <w:r>
+        <w:t xml:space="preserve">  You would simply repeat the calibration steps outlined above, and when asked, choose to </w:t>
+      </w:r>
+      <w:proofErr w:type="gramStart"/>
+      <w:r>
+        <w:rPr>
+          <w:b/>
+        </w:rPr>
+        <w:t>Replace</w:t>
+      </w:r>
+      <w:proofErr w:type="gramEnd"/>
+      <w:r>
+        <w:rPr>
+          <w:b/>
+        </w:rPr>
+        <w:t xml:space="preserve"> existing values</w:t>
+      </w:r>
+      <w:r>
+        <w:t>.</w:t>
+      </w:r>
+      <w:r>
+        <w:t xml:space="preserve">  In this tutorial, however,</w:t>
+      </w:r>
+      <w:r>
+        <w:t xml:space="preserve"> you can get rid of the incorrectly calibrated peptides by doing the following:</w:t>
       </w:r>
     </w:p>
     <w:p>
@@ -6927,11 +7122,9 @@
         <w:pStyle w:val="ListParagraph"/>
         <w:numPr>
           <w:ilvl w:val="0"/>
-          <w:numId w:val="39"/>
+          <w:numId w:val="45"/>
         </w:numPr>
       </w:pPr>
-      <w:bookmarkStart w:id="2" w:name="OLE_LINK3"/>
-      <w:bookmarkStart w:id="3" w:name="OLE_LINK4"/>
       <w:r>
         <w:t xml:space="preserve">Right-click on the </w:t>
       </w:r>
@@ -6942,87 +7135,55 @@
         <w:t>Retention Times</w:t>
       </w:r>
       <w:r>
-        <w:t xml:space="preserve"> graph, and click </w:t>
-      </w:r>
-      <w:r>
-        <w:rPr>
-          <w:b/>
-        </w:rPr>
-        <w:t>Set Threshold</w:t>
+        <w:t xml:space="preserve"> </w:t>
+      </w:r>
+      <w:proofErr w:type="gramStart"/>
+      <w:r>
+        <w:t>graph</w:t>
+      </w:r>
+      <w:proofErr w:type="gramEnd"/>
+      <w:r>
+        <w:t xml:space="preserve">, and click </w:t>
+      </w:r>
+      <w:r>
+        <w:rPr>
+          <w:b/>
+        </w:rPr>
+        <w:t>Remove Outliers</w:t>
       </w:r>
       <w:r>
         <w:t>.</w:t>
       </w:r>
     </w:p>
-    <w:bookmarkEnd w:id="2"/>
-    <w:bookmarkEnd w:id="3"/>
-    <w:p>
-      <w:pPr>
-        <w:pStyle w:val="ListParagraph"/>
-        <w:numPr>
-          <w:ilvl w:val="0"/>
-          <w:numId w:val="39"/>
-        </w:numPr>
-      </w:pPr>
-      <w:r>
-        <w:t xml:space="preserve">In the </w:t>
-      </w:r>
-      <w:r>
-        <w:rPr>
-          <w:b/>
-        </w:rPr>
-        <w:t>Threshold</w:t>
-      </w:r>
-      <w:r>
-        <w:t xml:space="preserve"> field, enter ‘0.998’.</w:t>
-      </w:r>
-    </w:p>
-    <w:p>
-      <w:pPr>
-        <w:pStyle w:val="ListParagraph"/>
-        <w:numPr>
-          <w:ilvl w:val="0"/>
-          <w:numId w:val="39"/>
-        </w:numPr>
-      </w:pPr>
-      <w:r>
-        <w:t xml:space="preserve">Click the </w:t>
-      </w:r>
-      <w:r>
-        <w:rPr>
-          <w:b/>
-        </w:rPr>
-        <w:t>OK</w:t>
-      </w:r>
-      <w:r>
-        <w:t xml:space="preserve"> button.</w:t>
-      </w:r>
-    </w:p>
     <w:p>
       <w:r>
         <w:t xml:space="preserve">The </w:t>
       </w:r>
       <w:r>
-        <w:rPr>
-          <w:b/>
-        </w:rPr>
-        <w:t>Retention Times</w:t>
-      </w:r>
-      <w:r>
-        <w:t xml:space="preserve"> graph should now look like:</w:t>
+        <w:t xml:space="preserve">6 </w:t>
+      </w:r>
+      <w:r>
+        <w:t xml:space="preserve">outliers should be removed from the graph, and the number of peptides should be reduced by </w:t>
+      </w:r>
+      <w:r>
+        <w:t>2 to 156</w:t>
+      </w:r>
+      <w:r>
+        <w:t>.</w:t>
       </w:r>
     </w:p>
     <w:p>
       <w:r>
         <w:rPr>
           <w:noProof/>
+          <w:lang w:bidi="bo-CN"/>
         </w:rPr>
         <w:lastRenderedPageBreak/>
         <w:drawing>
           <wp:inline distT="0" distB="0" distL="0" distR="0">
-            <wp:extent cx="5534025" cy="3848100"/>
+            <wp:extent cx="5743575" cy="3848100"/>
             <wp:effectExtent l="0" t="0" r="0" b="0"/>
-            <wp:docPr id="56" name="Picture 56"/>
+            <wp:docPr id="19" name="Picture 19"/>
             <wp:cNvGraphicFramePr>
               <a:graphicFrameLocks xmlns:a="http://schemas.openxmlformats.org/drawingml/2006/main" noChangeAspect="1"/>
             </wp:cNvGraphicFramePr>
@@ -7030,7 +7191,7 @@
               <a:graphicData uri="http://schemas.openxmlformats.org/drawingml/2006/picture">
                 <pic:pic xmlns:pic="http://schemas.openxmlformats.org/drawingml/2006/picture">
                   <pic:nvPicPr>
-                    <pic:cNvPr id="0" name="Picture 13"/>
+                    <pic:cNvPr id="0" name="Picture 8"/>
                     <pic:cNvPicPr>
                       <a:picLocks noChangeAspect="1" noChangeArrowheads="1"/>
                     </pic:cNvPicPr>
@@ -7051,7 +7212,7 @@
                   <pic:spPr bwMode="auto">
                     <a:xfrm>
                       <a:off x="0" y="0"/>
-                      <a:ext cx="5534025" cy="3848100"/>
+                      <a:ext cx="5743575" cy="3848100"/>
                     </a:xfrm>
                     <a:prstGeom prst="rect">
                       <a:avLst/>
@@ -7070,13 +7231,10 @@
     </w:p>
     <w:p>
       <w:r>
-        <w:t xml:space="preserve">You can </w:t>
-      </w:r>
-      <w:r>
-        <w:t xml:space="preserve">now </w:t>
-      </w:r>
-      <w:r>
-        <w:t>click on each outlier point, causing Skyline to select it in the peptide view.  Then, press Esc to give focus back to the main window, and Ctrl-C to copy the peptide label.  You can either collect these in a separate editor for later review, or open a second instance of Skyline on the ‘</w:t>
+        <w:t xml:space="preserve">Note that the linear equation named ‘Predictor’ in the graph above is being automatically calculated by Skyline using a regression of the measured times of the standard peptides in this </w:t>
+      </w:r>
+      <w:r>
+        <w:t xml:space="preserve">document by their </w:t>
       </w:r>
       <w:proofErr w:type="spellStart"/>
       <w:r>
@@ -7084,272 +7242,49 @@
       </w:r>
       <w:proofErr w:type="spellEnd"/>
       <w:r>
-        <w:t xml:space="preserve"> </w:t>
-      </w:r>
-      <w:proofErr w:type="spellStart"/>
-      <w:r>
-        <w:t>Human+Standard</w:t>
-      </w:r>
-      <w:proofErr w:type="spellEnd"/>
-      <w:r>
-        <w:t xml:space="preserve"> </w:t>
-      </w:r>
-      <w:proofErr w:type="spellStart"/>
-      <w:r>
-        <w:t>Calibrate.sky</w:t>
-      </w:r>
-      <w:proofErr w:type="spellEnd"/>
-      <w:r>
-        <w:t xml:space="preserve">’ file you created earlier.  You can then use the </w:t>
-      </w:r>
-      <w:r>
-        <w:rPr>
-          <w:b/>
-        </w:rPr>
-        <w:t>Find</w:t>
-      </w:r>
-      <w:r>
-        <w:t xml:space="preserve"> form to review these 6 peptides:</w:t>
-      </w:r>
-    </w:p>
-    <w:p>
-      <w:r>
-        <w:t>LFVQDLATR</w:t>
-      </w:r>
-      <w:r>
-        <w:br/>
-        <w:t>LLGQFTLIGIPPAPR</w:t>
-      </w:r>
-      <w:r>
-        <w:br/>
-        <w:t>IIEPSLR</w:t>
-      </w:r>
-      <w:r>
-        <w:br/>
-        <w:t>YLIANATNPESK</w:t>
-      </w:r>
-      <w:r>
-        <w:br/>
-        <w:t>EVVEEAENGR</w:t>
-      </w:r>
-      <w:r>
-        <w:br/>
-        <w:t>LLADQAEAR</w:t>
-      </w:r>
-    </w:p>
-    <w:p>
-      <w:r>
-        <w:t>In 4</w:t>
-      </w:r>
-      <w:r>
-        <w:t xml:space="preserve"> of these</w:t>
-      </w:r>
-      <w:r>
-        <w:t>, you will find a better peak choice, while in the other 2, no best peak is obvious.  Had you done a careful review of all of the data, you probably would</w:t>
-      </w:r>
-      <w:r>
-        <w:t xml:space="preserve"> have caught these, correcting the 4 and deleting the 2.  This does illustrate why you should be as careful as possible in your calibration runs.</w:t>
-      </w:r>
-    </w:p>
-    <w:p>
-      <w:r>
-        <w:t xml:space="preserve">You could now recalculate the </w:t>
-      </w:r>
-      <w:proofErr w:type="spellStart"/>
-      <w:r>
-        <w:t>iRT</w:t>
-      </w:r>
-      <w:proofErr w:type="spellEnd"/>
-      <w:r>
-        <w:t xml:space="preserve"> values for all of the peptides in this document based on this more accurate data, which used labeled reference peptides to ensure correct peak picking.</w:t>
-      </w:r>
-      <w:r>
-        <w:t xml:space="preserve">  You would simply repeat the calibration steps outlined above, and when asked, choose to </w:t>
-      </w:r>
-      <w:proofErr w:type="gramStart"/>
-      <w:r>
-        <w:rPr>
-          <w:b/>
-        </w:rPr>
-        <w:t>Replace</w:t>
-      </w:r>
-      <w:proofErr w:type="gramEnd"/>
-      <w:r>
-        <w:rPr>
-          <w:b/>
-        </w:rPr>
-        <w:t xml:space="preserve"> existing values</w:t>
-      </w:r>
-      <w:r>
-        <w:t>.</w:t>
-      </w:r>
-      <w:r>
-        <w:t xml:space="preserve">  In this tutorial, however,</w:t>
-      </w:r>
-      <w:r>
-        <w:t xml:space="preserve"> you can get rid of the incorrectly calibrated peptides by doing the following:</w:t>
-      </w:r>
-    </w:p>
-    <w:p>
-      <w:pPr>
-        <w:pStyle w:val="ListParagraph"/>
-        <w:numPr>
-          <w:ilvl w:val="0"/>
-          <w:numId w:val="45"/>
-        </w:numPr>
-      </w:pPr>
-      <w:r>
-        <w:t xml:space="preserve">Right-click on the </w:t>
-      </w:r>
-      <w:r>
-        <w:rPr>
-          <w:b/>
-        </w:rPr>
-        <w:t>Retention Times</w:t>
-      </w:r>
-      <w:r>
-        <w:t xml:space="preserve"> </w:t>
-      </w:r>
-      <w:proofErr w:type="gramStart"/>
-      <w:r>
-        <w:t>graph</w:t>
-      </w:r>
-      <w:proofErr w:type="gramEnd"/>
-      <w:r>
-        <w:t xml:space="preserve">, and click </w:t>
-      </w:r>
-      <w:r>
-        <w:rPr>
-          <w:b/>
-        </w:rPr>
-        <w:t>Remove Outliers</w:t>
-      </w:r>
-      <w:r>
-        <w:t>.</w:t>
-      </w:r>
-    </w:p>
-    <w:p>
-      <w:r>
-        <w:lastRenderedPageBreak/>
-        <w:t xml:space="preserve">The </w:t>
-      </w:r>
-      <w:r>
-        <w:t xml:space="preserve">6 </w:t>
-      </w:r>
-      <w:r>
-        <w:t>outliers should be removed from the graph, and the number of peptides should be reduced by 6 to 152.</w:t>
-      </w:r>
-    </w:p>
-    <w:p>
-      <w:r>
-        <w:rPr>
+        <w:t xml:space="preserve"> values</w:t>
+      </w:r>
+      <w:r>
+        <w:t xml:space="preserve">, as it was directed to do when the </w:t>
+      </w:r>
+      <w:r>
+        <w:rPr>
+          <w:b/>
+        </w:rPr>
+        <w:t>Auto-calculate regression</w:t>
+      </w:r>
+      <w:r>
+        <w:t xml:space="preserve"> checkbox was checked in the </w:t>
+      </w:r>
+      <w:r>
+        <w:rPr>
+          <w:b/>
+        </w:rPr>
+        <w:t>Edit Retention Time Predictor</w:t>
+      </w:r>
+      <w:r>
+        <w:t xml:space="preserve"> form.</w:t>
+      </w:r>
+    </w:p>
+    <w:p>
+      <w:r>
+        <w:t xml:space="preserve">Now click in the peptide view, and use the down-arrow key to review the peptide chromatograms. </w:t>
+      </w:r>
+      <w:r>
+        <w:t xml:space="preserve">  Skyline will present graphs like the one below:</w:t>
+      </w:r>
+    </w:p>
+    <w:p>
+      <w:pPr>
+        <w:rPr>
+          <w:b/>
+        </w:rPr>
+      </w:pPr>
+      <w:r>
+        <w:rPr>
+          <w:b/>
           <w:noProof/>
-        </w:rPr>
-        <w:drawing>
-          <wp:inline distT="0" distB="0" distL="0" distR="0">
-            <wp:extent cx="5534025" cy="3848100"/>
-            <wp:effectExtent l="0" t="0" r="0" b="0"/>
-            <wp:docPr id="57" name="Picture 57"/>
-            <wp:cNvGraphicFramePr>
-              <a:graphicFrameLocks xmlns:a="http://schemas.openxmlformats.org/drawingml/2006/main" noChangeAspect="1"/>
-            </wp:cNvGraphicFramePr>
-            <a:graphic xmlns:a="http://schemas.openxmlformats.org/drawingml/2006/main">
-              <a:graphicData uri="http://schemas.openxmlformats.org/drawingml/2006/picture">
-                <pic:pic xmlns:pic="http://schemas.openxmlformats.org/drawingml/2006/picture">
-                  <pic:nvPicPr>
-                    <pic:cNvPr id="0" name="Picture 14"/>
-                    <pic:cNvPicPr>
-                      <a:picLocks noChangeAspect="1" noChangeArrowheads="1"/>
-                    </pic:cNvPicPr>
-                  </pic:nvPicPr>
-                  <pic:blipFill>
-                    <a:blip r:embed="rId40">
-                      <a:extLst>
-                        <a:ext uri="{28A0092B-C50C-407E-A947-70E740481C1C}">
-                          <a14:useLocalDpi xmlns:a14="http://schemas.microsoft.com/office/drawing/2010/main" val="0"/>
-                        </a:ext>
-                      </a:extLst>
-                    </a:blip>
-                    <a:srcRect/>
-                    <a:stretch>
-                      <a:fillRect/>
-                    </a:stretch>
-                  </pic:blipFill>
-                  <pic:spPr bwMode="auto">
-                    <a:xfrm>
-                      <a:off x="0" y="0"/>
-                      <a:ext cx="5534025" cy="3848100"/>
-                    </a:xfrm>
-                    <a:prstGeom prst="rect">
-                      <a:avLst/>
-                    </a:prstGeom>
-                    <a:noFill/>
-                    <a:ln>
-                      <a:noFill/>
-                    </a:ln>
-                  </pic:spPr>
-                </pic:pic>
-              </a:graphicData>
-            </a:graphic>
-          </wp:inline>
-        </w:drawing>
-      </w:r>
-    </w:p>
-    <w:p>
-      <w:r>
-        <w:t xml:space="preserve">Note that the linear equation named ‘Predictor’ in the graph above is being automatically calculated by Skyline using a regression of the measured times of the standard peptides in this </w:t>
-      </w:r>
-      <w:r>
-        <w:t xml:space="preserve">document by their </w:t>
-      </w:r>
-      <w:proofErr w:type="spellStart"/>
-      <w:r>
-        <w:t>iRT</w:t>
-      </w:r>
-      <w:proofErr w:type="spellEnd"/>
-      <w:r>
-        <w:t xml:space="preserve"> values</w:t>
-      </w:r>
-      <w:r>
-        <w:t xml:space="preserve">, as it was directed to do when the </w:t>
-      </w:r>
-      <w:r>
-        <w:rPr>
-          <w:b/>
-        </w:rPr>
-        <w:t>Auto-calculate regression</w:t>
-      </w:r>
-      <w:r>
-        <w:t xml:space="preserve"> checkbox was checked in the </w:t>
-      </w:r>
-      <w:r>
-        <w:rPr>
-          <w:b/>
-        </w:rPr>
-        <w:t>Edit Retention Time Predictor</w:t>
-      </w:r>
-      <w:r>
-        <w:t xml:space="preserve"> form.</w:t>
-      </w:r>
-    </w:p>
-    <w:p>
-      <w:r>
-        <w:t xml:space="preserve">Now click in the peptide view, and use the down-arrow key to review the peptide chromatograms. </w:t>
-      </w:r>
-      <w:r>
-        <w:t xml:space="preserve">  Skyline will present graphs like the one below:</w:t>
-      </w:r>
-    </w:p>
-    <w:p>
-      <w:pPr>
-        <w:rPr>
-          <w:b/>
-        </w:rPr>
-      </w:pPr>
-      <w:r>
-        <w:rPr>
-          <w:b/>
-          <w:noProof/>
+          <w:lang w:bidi="bo-CN"/>
         </w:rPr>
         <w:lastRenderedPageBreak/>
         <w:drawing>
@@ -7370,7 +7305,7 @@
                     </pic:cNvPicPr>
                   </pic:nvPicPr>
                   <pic:blipFill>
-                    <a:blip r:embed="rId41">
+                    <a:blip r:embed="rId40">
                       <a:extLst>
                         <a:ext uri="{28A0092B-C50C-407E-A947-70E740481C1C}">
                           <a14:useLocalDpi xmlns:a14="http://schemas.microsoft.com/office/drawing/2010/main" val="0"/>
@@ -7848,12 +7783,85 @@
       <w:r>
         <w:rPr>
           <w:noProof/>
+          <w:lang w:bidi="bo-CN"/>
         </w:rPr>
         <w:drawing>
-          <wp:inline distT="0" distB="0" distL="0" distR="0" wp14:anchorId="431B560C" wp14:editId="2369FC70">
+          <wp:inline distT="0" distB="0" distL="0" distR="0" wp14:anchorId="3137D77E" wp14:editId="71650933">
             <wp:extent cx="3743325" cy="2447925"/>
             <wp:effectExtent l="0" t="0" r="9525" b="9525"/>
-            <wp:docPr id="60" name="Picture 60"/>
+            <wp:docPr id="20" name="Picture 20"/>
+            <wp:cNvGraphicFramePr>
+              <a:graphicFrameLocks xmlns:a="http://schemas.openxmlformats.org/drawingml/2006/main" noChangeAspect="1"/>
+            </wp:cNvGraphicFramePr>
+            <a:graphic xmlns:a="http://schemas.openxmlformats.org/drawingml/2006/main">
+              <a:graphicData uri="http://schemas.openxmlformats.org/drawingml/2006/picture">
+                <pic:pic xmlns:pic="http://schemas.openxmlformats.org/drawingml/2006/picture">
+                  <pic:nvPicPr>
+                    <pic:cNvPr id="0" name=""/>
+                    <pic:cNvPicPr/>
+                  </pic:nvPicPr>
+                  <pic:blipFill>
+                    <a:blip r:embed="rId41"/>
+                    <a:stretch>
+                      <a:fillRect/>
+                    </a:stretch>
+                  </pic:blipFill>
+                  <pic:spPr>
+                    <a:xfrm>
+                      <a:off x="0" y="0"/>
+                      <a:ext cx="3743325" cy="2447925"/>
+                    </a:xfrm>
+                    <a:prstGeom prst="rect">
+                      <a:avLst/>
+                    </a:prstGeom>
+                  </pic:spPr>
+                </pic:pic>
+              </a:graphicData>
+            </a:graphic>
+          </wp:inline>
+        </w:drawing>
+      </w:r>
+      <w:bookmarkStart w:id="7" w:name="_GoBack"/>
+      <w:bookmarkEnd w:id="7"/>
+    </w:p>
+    <w:p>
+      <w:pPr>
+        <w:pStyle w:val="ListParagraph"/>
+        <w:numPr>
+          <w:ilvl w:val="0"/>
+          <w:numId w:val="41"/>
+        </w:numPr>
+      </w:pPr>
+      <w:r>
+        <w:t xml:space="preserve">Click the </w:t>
+      </w:r>
+      <w:r>
+        <w:rPr>
+          <w:b/>
+        </w:rPr>
+        <w:t>OK</w:t>
+      </w:r>
+      <w:r>
+        <w:t xml:space="preserve"> button.</w:t>
+      </w:r>
+    </w:p>
+    <w:p>
+      <w:r>
+        <w:t>Skyline should present a form that looks like:</w:t>
+      </w:r>
+    </w:p>
+    <w:p>
+      <w:r>
+        <w:rPr>
+          <w:noProof/>
+          <w:lang w:bidi="bo-CN"/>
+        </w:rPr>
+        <w:lastRenderedPageBreak/>
+        <w:drawing>
+          <wp:inline distT="0" distB="0" distL="0" distR="0" wp14:anchorId="0975BF02" wp14:editId="3A5D46E4">
+            <wp:extent cx="4657725" cy="2447925"/>
+            <wp:effectExtent l="0" t="0" r="9525" b="9525"/>
+            <wp:docPr id="61" name="Picture 61"/>
             <wp:cNvGraphicFramePr>
               <a:graphicFrameLocks xmlns:a="http://schemas.openxmlformats.org/drawingml/2006/main" noChangeAspect="1"/>
             </wp:cNvGraphicFramePr>
@@ -7873,75 +7881,6 @@
                   <pic:spPr>
                     <a:xfrm>
                       <a:off x="0" y="0"/>
-                      <a:ext cx="3743325" cy="2447925"/>
-                    </a:xfrm>
-                    <a:prstGeom prst="rect">
-                      <a:avLst/>
-                    </a:prstGeom>
-                  </pic:spPr>
-                </pic:pic>
-              </a:graphicData>
-            </a:graphic>
-          </wp:inline>
-        </w:drawing>
-      </w:r>
-    </w:p>
-    <w:p>
-      <w:pPr>
-        <w:pStyle w:val="ListParagraph"/>
-        <w:numPr>
-          <w:ilvl w:val="0"/>
-          <w:numId w:val="41"/>
-        </w:numPr>
-      </w:pPr>
-      <w:r>
-        <w:t xml:space="preserve">Click the </w:t>
-      </w:r>
-      <w:r>
-        <w:rPr>
-          <w:b/>
-        </w:rPr>
-        <w:t>OK</w:t>
-      </w:r>
-      <w:r>
-        <w:t xml:space="preserve"> button.</w:t>
-      </w:r>
-    </w:p>
-    <w:p>
-      <w:r>
-        <w:t>Skyline should present a form that looks like:</w:t>
-      </w:r>
-    </w:p>
-    <w:p>
-      <w:r>
-        <w:rPr>
-          <w:noProof/>
-        </w:rPr>
-        <w:lastRenderedPageBreak/>
-        <w:drawing>
-          <wp:inline distT="0" distB="0" distL="0" distR="0" wp14:anchorId="0975BF02" wp14:editId="3A5D46E4">
-            <wp:extent cx="4657725" cy="2447925"/>
-            <wp:effectExtent l="0" t="0" r="9525" b="9525"/>
-            <wp:docPr id="61" name="Picture 61"/>
-            <wp:cNvGraphicFramePr>
-              <a:graphicFrameLocks xmlns:a="http://schemas.openxmlformats.org/drawingml/2006/main" noChangeAspect="1"/>
-            </wp:cNvGraphicFramePr>
-            <a:graphic xmlns:a="http://schemas.openxmlformats.org/drawingml/2006/main">
-              <a:graphicData uri="http://schemas.openxmlformats.org/drawingml/2006/picture">
-                <pic:pic xmlns:pic="http://schemas.openxmlformats.org/drawingml/2006/picture">
-                  <pic:nvPicPr>
-                    <pic:cNvPr id="0" name=""/>
-                    <pic:cNvPicPr/>
-                  </pic:nvPicPr>
-                  <pic:blipFill>
-                    <a:blip r:embed="rId43"/>
-                    <a:stretch>
-                      <a:fillRect/>
-                    </a:stretch>
-                  </pic:blipFill>
-                  <pic:spPr>
-                    <a:xfrm>
-                      <a:off x="0" y="0"/>
                       <a:ext cx="4657725" cy="2447925"/>
                     </a:xfrm>
                     <a:prstGeom prst="rect">
@@ -8122,7 +8061,7 @@
       <w:r>
         <w:t xml:space="preserve">  However, by using Skyline MS1 Filtering, you can also extract chromatogram peak times directly from the original DDA runs.  Complete details on how to set up and import data into a MS1 Filtering document can be found in the </w:t>
       </w:r>
-      <w:hyperlink r:id="rId44" w:history="1">
+      <w:hyperlink r:id="rId43" w:history="1">
         <w:r>
           <w:rPr>
             <w:rStyle w:val="Hyperlink"/>
@@ -8206,9 +8145,9 @@
       <w:r>
         <w:t>Double-click the file ‘</w:t>
       </w:r>
-      <w:bookmarkStart w:id="7" w:name="OLE_LINK8"/>
-      <w:bookmarkStart w:id="8" w:name="OLE_LINK9"/>
-      <w:bookmarkStart w:id="9" w:name="OLE_LINK10"/>
+      <w:bookmarkStart w:id="8" w:name="OLE_LINK8"/>
+      <w:bookmarkStart w:id="9" w:name="OLE_LINK9"/>
+      <w:bookmarkStart w:id="10" w:name="OLE_LINK10"/>
       <w:proofErr w:type="spellStart"/>
       <w:r>
         <w:t>Yeast+Standard</w:t>
@@ -8217,9 +8156,9 @@
       <w:r>
         <w:t xml:space="preserve"> (refined) - 2min.sky</w:t>
       </w:r>
-      <w:bookmarkEnd w:id="7"/>
       <w:bookmarkEnd w:id="8"/>
       <w:bookmarkEnd w:id="9"/>
+      <w:bookmarkEnd w:id="10"/>
       <w:r>
         <w:t>’.</w:t>
       </w:r>
@@ -8245,6 +8184,7 @@
       <w:r>
         <w:rPr>
           <w:noProof/>
+          <w:lang w:bidi="bo-CN"/>
         </w:rPr>
         <w:lastRenderedPageBreak/>
         <w:drawing>
@@ -8263,7 +8203,7 @@
                     <pic:cNvPicPr/>
                   </pic:nvPicPr>
                   <pic:blipFill>
-                    <a:blip r:embed="rId45"/>
+                    <a:blip r:embed="rId44"/>
                     <a:stretch>
                       <a:fillRect/>
                     </a:stretch>
@@ -8327,7 +8267,7 @@
       <w:r>
         <w:t xml:space="preserve">  Again, you can learn more about how to use this data processing method to your advantage in the </w:t>
       </w:r>
-      <w:hyperlink r:id="rId46" w:history="1">
+      <w:hyperlink r:id="rId45" w:history="1">
         <w:r>
           <w:rPr>
             <w:rStyle w:val="Hyperlink"/>
@@ -8456,6 +8396,7 @@
       <w:r>
         <w:rPr>
           <w:noProof/>
+          <w:lang w:bidi="bo-CN"/>
         </w:rPr>
         <w:lastRenderedPageBreak/>
         <w:drawing>
@@ -8474,7 +8415,7 @@
                     <pic:cNvPicPr/>
                   </pic:nvPicPr>
                   <pic:blipFill>
-                    <a:blip r:embed="rId47"/>
+                    <a:blip r:embed="rId46"/>
                     <a:stretch>
                       <a:fillRect/>
                     </a:stretch>
@@ -8494,8 +8435,6 @@
           </wp:inline>
         </w:drawing>
       </w:r>
-      <w:bookmarkStart w:id="10" w:name="_GoBack"/>
-      <w:bookmarkEnd w:id="10"/>
     </w:p>
     <w:p>
       <w:r>
@@ -9035,20 +8974,7 @@
           <w:rFonts w:ascii="Calibri" w:hAnsi="Calibri" w:cs="Calibri"/>
         </w:rPr>
         <w:tab/>
-      </w:r>
-      <w:proofErr w:type="spellStart"/>
-      <w:r>
-        <w:rPr>
-          <w:rFonts w:ascii="Calibri" w:hAnsi="Calibri" w:cs="Calibri"/>
-        </w:rPr>
-        <w:t>Krokhin</w:t>
-      </w:r>
-      <w:proofErr w:type="spellEnd"/>
-      <w:r>
-        <w:rPr>
-          <w:rFonts w:ascii="Calibri" w:hAnsi="Calibri" w:cs="Calibri"/>
-        </w:rPr>
-        <w:t xml:space="preserve">, O. V. </w:t>
+        <w:t xml:space="preserve">Krokhin, O. V. </w:t>
       </w:r>
       <w:r>
         <w:rPr>
@@ -9203,7 +9129,7 @@
       </w:r>
     </w:p>
     <w:sectPr>
-      <w:footerReference w:type="default" r:id="rId48"/>
+      <w:footerReference w:type="default" r:id="rId47"/>
       <w:pgSz w:w="12240" w:h="15840"/>
       <w:pgMar w:top="1440" w:right="1440" w:bottom="1440" w:left="1440" w:header="720" w:footer="720" w:gutter="0"/>
       <w:cols w:space="720"/>
@@ -9248,6 +9174,7 @@
         <w:docPartUnique/>
       </w:docPartObj>
     </w:sdtPr>
+    <w:sdtEndPr/>
     <w:sdtContent>
       <w:p>
         <w:pPr>
@@ -9267,7 +9194,7 @@
           <w:rPr>
             <w:noProof/>
           </w:rPr>
-          <w:t>1</w:t>
+          <w:t>31</w:t>
         </w:r>
         <w:r>
           <w:rPr>
@@ -10670,6 +10597,119 @@
     </w:lvl>
   </w:abstractNum>
   <w:abstractNum w:abstractNumId="12">
+    <w:nsid w:val="1A1123FB"/>
+    <w:multiLevelType w:val="hybridMultilevel"/>
+    <w:tmpl w:val="15C0D2DE"/>
+    <w:lvl w:ilvl="0" w:tplc="04090001">
+      <w:start w:val="1"/>
+      <w:numFmt w:val="bullet"/>
+      <w:lvlText w:val=""/>
+      <w:lvlJc w:val="left"/>
+      <w:pPr>
+        <w:ind w:left="720" w:hanging="360"/>
+      </w:pPr>
+      <w:rPr>
+        <w:rFonts w:ascii="Symbol" w:hAnsi="Symbol" w:hint="default"/>
+      </w:rPr>
+    </w:lvl>
+    <w:lvl w:ilvl="1" w:tplc="04090003" w:tentative="1">
+      <w:start w:val="1"/>
+      <w:numFmt w:val="bullet"/>
+      <w:lvlText w:val="o"/>
+      <w:lvlJc w:val="left"/>
+      <w:pPr>
+        <w:ind w:left="1440" w:hanging="360"/>
+      </w:pPr>
+      <w:rPr>
+        <w:rFonts w:ascii="Courier New" w:hAnsi="Courier New" w:cs="Courier New" w:hint="default"/>
+      </w:rPr>
+    </w:lvl>
+    <w:lvl w:ilvl="2" w:tplc="04090005" w:tentative="1">
+      <w:start w:val="1"/>
+      <w:numFmt w:val="bullet"/>
+      <w:lvlText w:val=""/>
+      <w:lvlJc w:val="left"/>
+      <w:pPr>
+        <w:ind w:left="2160" w:hanging="360"/>
+      </w:pPr>
+      <w:rPr>
+        <w:rFonts w:ascii="Wingdings" w:hAnsi="Wingdings" w:hint="default"/>
+      </w:rPr>
+    </w:lvl>
+    <w:lvl w:ilvl="3" w:tplc="04090001" w:tentative="1">
+      <w:start w:val="1"/>
+      <w:numFmt w:val="bullet"/>
+      <w:lvlText w:val=""/>
+      <w:lvlJc w:val="left"/>
+      <w:pPr>
+        <w:ind w:left="2880" w:hanging="360"/>
+      </w:pPr>
+      <w:rPr>
+        <w:rFonts w:ascii="Symbol" w:hAnsi="Symbol" w:hint="default"/>
+      </w:rPr>
+    </w:lvl>
+    <w:lvl w:ilvl="4" w:tplc="04090003" w:tentative="1">
+      <w:start w:val="1"/>
+      <w:numFmt w:val="bullet"/>
+      <w:lvlText w:val="o"/>
+      <w:lvlJc w:val="left"/>
+      <w:pPr>
+        <w:ind w:left="3600" w:hanging="360"/>
+      </w:pPr>
+      <w:rPr>
+        <w:rFonts w:ascii="Courier New" w:hAnsi="Courier New" w:cs="Courier New" w:hint="default"/>
+      </w:rPr>
+    </w:lvl>
+    <w:lvl w:ilvl="5" w:tplc="04090005" w:tentative="1">
+      <w:start w:val="1"/>
+      <w:numFmt w:val="bullet"/>
+      <w:lvlText w:val=""/>
+      <w:lvlJc w:val="left"/>
+      <w:pPr>
+        <w:ind w:left="4320" w:hanging="360"/>
+      </w:pPr>
+      <w:rPr>
+        <w:rFonts w:ascii="Wingdings" w:hAnsi="Wingdings" w:hint="default"/>
+      </w:rPr>
+    </w:lvl>
+    <w:lvl w:ilvl="6" w:tplc="04090001" w:tentative="1">
+      <w:start w:val="1"/>
+      <w:numFmt w:val="bullet"/>
+      <w:lvlText w:val=""/>
+      <w:lvlJc w:val="left"/>
+      <w:pPr>
+        <w:ind w:left="5040" w:hanging="360"/>
+      </w:pPr>
+      <w:rPr>
+        <w:rFonts w:ascii="Symbol" w:hAnsi="Symbol" w:hint="default"/>
+      </w:rPr>
+    </w:lvl>
+    <w:lvl w:ilvl="7" w:tplc="04090003" w:tentative="1">
+      <w:start w:val="1"/>
+      <w:numFmt w:val="bullet"/>
+      <w:lvlText w:val="o"/>
+      <w:lvlJc w:val="left"/>
+      <w:pPr>
+        <w:ind w:left="5760" w:hanging="360"/>
+      </w:pPr>
+      <w:rPr>
+        <w:rFonts w:ascii="Courier New" w:hAnsi="Courier New" w:cs="Courier New" w:hint="default"/>
+      </w:rPr>
+    </w:lvl>
+    <w:lvl w:ilvl="8" w:tplc="04090005" w:tentative="1">
+      <w:start w:val="1"/>
+      <w:numFmt w:val="bullet"/>
+      <w:lvlText w:val=""/>
+      <w:lvlJc w:val="left"/>
+      <w:pPr>
+        <w:ind w:left="6480" w:hanging="360"/>
+      </w:pPr>
+      <w:rPr>
+        <w:rFonts w:ascii="Wingdings" w:hAnsi="Wingdings" w:hint="default"/>
+      </w:rPr>
+    </w:lvl>
+  </w:abstractNum>
+  <w:abstractNum w:abstractNumId="13">
     <w:nsid w:val="1C0656F0"/>
     <w:multiLevelType w:val="hybridMultilevel"/>
     <w:tmpl w:val="1C8A52FA"/>
@@ -10782,7 +10822,7 @@
       </w:rPr>
     </w:lvl>
   </w:abstractNum>
-  <w:abstractNum w:abstractNumId="13">
+  <w:abstractNum w:abstractNumId="14">
     <w:nsid w:val="1FA53406"/>
     <w:multiLevelType w:val="hybridMultilevel"/>
     <w:tmpl w:val="053E5EE8"/>
@@ -10895,7 +10935,7 @@
       </w:rPr>
     </w:lvl>
   </w:abstractNum>
-  <w:abstractNum w:abstractNumId="14">
+  <w:abstractNum w:abstractNumId="15">
     <w:nsid w:val="24AF1982"/>
     <w:multiLevelType w:val="hybridMultilevel"/>
     <w:tmpl w:val="91D4155C"/>
@@ -11008,7 +11048,7 @@
       </w:rPr>
     </w:lvl>
   </w:abstractNum>
-  <w:abstractNum w:abstractNumId="15">
+  <w:abstractNum w:abstractNumId="16">
     <w:nsid w:val="24CF5A89"/>
     <w:multiLevelType w:val="hybridMultilevel"/>
     <w:tmpl w:val="23D06FB0"/>
@@ -11121,7 +11161,7 @@
       </w:rPr>
     </w:lvl>
   </w:abstractNum>
-  <w:abstractNum w:abstractNumId="16">
+  <w:abstractNum w:abstractNumId="17">
     <w:nsid w:val="2D456865"/>
     <w:multiLevelType w:val="hybridMultilevel"/>
     <w:tmpl w:val="701C52E8"/>
@@ -11234,7 +11274,7 @@
       </w:rPr>
     </w:lvl>
   </w:abstractNum>
-  <w:abstractNum w:abstractNumId="17">
+  <w:abstractNum w:abstractNumId="18">
     <w:nsid w:val="2EBF1032"/>
     <w:multiLevelType w:val="hybridMultilevel"/>
     <w:tmpl w:val="09D2386C"/>
@@ -11347,7 +11387,7 @@
       </w:rPr>
     </w:lvl>
   </w:abstractNum>
-  <w:abstractNum w:abstractNumId="18">
+  <w:abstractNum w:abstractNumId="19">
     <w:nsid w:val="30A45197"/>
     <w:multiLevelType w:val="hybridMultilevel"/>
     <w:tmpl w:val="A5729478"/>
@@ -11460,7 +11500,7 @@
       </w:rPr>
     </w:lvl>
   </w:abstractNum>
-  <w:abstractNum w:abstractNumId="19">
+  <w:abstractNum w:abstractNumId="20">
     <w:nsid w:val="32E242EE"/>
     <w:multiLevelType w:val="hybridMultilevel"/>
     <w:tmpl w:val="8174E5C6"/>
@@ -11573,7 +11613,7 @@
       </w:rPr>
     </w:lvl>
   </w:abstractNum>
-  <w:abstractNum w:abstractNumId="20">
+  <w:abstractNum w:abstractNumId="21">
     <w:nsid w:val="37AF746F"/>
     <w:multiLevelType w:val="hybridMultilevel"/>
     <w:tmpl w:val="1C682B10"/>
@@ -11686,7 +11726,7 @@
       </w:rPr>
     </w:lvl>
   </w:abstractNum>
-  <w:abstractNum w:abstractNumId="21">
+  <w:abstractNum w:abstractNumId="22">
     <w:nsid w:val="37DA5829"/>
     <w:multiLevelType w:val="hybridMultilevel"/>
     <w:tmpl w:val="DF789772"/>
@@ -11799,7 +11839,7 @@
       </w:rPr>
     </w:lvl>
   </w:abstractNum>
-  <w:abstractNum w:abstractNumId="22">
+  <w:abstractNum w:abstractNumId="23">
     <w:nsid w:val="38124812"/>
     <w:multiLevelType w:val="hybridMultilevel"/>
     <w:tmpl w:val="4B1E3E56"/>
@@ -11912,7 +11952,7 @@
       </w:rPr>
     </w:lvl>
   </w:abstractNum>
-  <w:abstractNum w:abstractNumId="23">
+  <w:abstractNum w:abstractNumId="24">
     <w:nsid w:val="3D5F320F"/>
     <w:multiLevelType w:val="hybridMultilevel"/>
     <w:tmpl w:val="57001F78"/>
@@ -12025,7 +12065,7 @@
       </w:rPr>
     </w:lvl>
   </w:abstractNum>
-  <w:abstractNum w:abstractNumId="24">
+  <w:abstractNum w:abstractNumId="25">
     <w:nsid w:val="3FF67826"/>
     <w:multiLevelType w:val="hybridMultilevel"/>
     <w:tmpl w:val="4602207A"/>
@@ -12138,7 +12178,7 @@
       </w:rPr>
     </w:lvl>
   </w:abstractNum>
-  <w:abstractNum w:abstractNumId="25">
+  <w:abstractNum w:abstractNumId="26">
     <w:nsid w:val="422A09E5"/>
     <w:multiLevelType w:val="hybridMultilevel"/>
     <w:tmpl w:val="782813EA"/>
@@ -12251,7 +12291,7 @@
       </w:rPr>
     </w:lvl>
   </w:abstractNum>
-  <w:abstractNum w:abstractNumId="26">
+  <w:abstractNum w:abstractNumId="27">
     <w:nsid w:val="438F19A7"/>
     <w:multiLevelType w:val="hybridMultilevel"/>
     <w:tmpl w:val="9BD49ED6"/>
@@ -12364,7 +12404,7 @@
       </w:rPr>
     </w:lvl>
   </w:abstractNum>
-  <w:abstractNum w:abstractNumId="27">
+  <w:abstractNum w:abstractNumId="28">
     <w:nsid w:val="46556315"/>
     <w:multiLevelType w:val="hybridMultilevel"/>
     <w:tmpl w:val="C3089680"/>
@@ -12477,7 +12517,7 @@
       </w:rPr>
     </w:lvl>
   </w:abstractNum>
-  <w:abstractNum w:abstractNumId="28">
+  <w:abstractNum w:abstractNumId="29">
     <w:nsid w:val="49934B94"/>
     <w:multiLevelType w:val="hybridMultilevel"/>
     <w:tmpl w:val="EDFA0F20"/>
@@ -12590,7 +12630,7 @@
       </w:rPr>
     </w:lvl>
   </w:abstractNum>
-  <w:abstractNum w:abstractNumId="29">
+  <w:abstractNum w:abstractNumId="30">
     <w:nsid w:val="49EF0D4B"/>
     <w:multiLevelType w:val="hybridMultilevel"/>
     <w:tmpl w:val="5BECF094"/>
@@ -12703,7 +12743,7 @@
       </w:rPr>
     </w:lvl>
   </w:abstractNum>
-  <w:abstractNum w:abstractNumId="30">
+  <w:abstractNum w:abstractNumId="31">
     <w:nsid w:val="4DAE4015"/>
     <w:multiLevelType w:val="hybridMultilevel"/>
     <w:tmpl w:val="6FDEF63A"/>
@@ -12816,7 +12856,7 @@
       </w:rPr>
     </w:lvl>
   </w:abstractNum>
-  <w:abstractNum w:abstractNumId="31">
+  <w:abstractNum w:abstractNumId="32">
     <w:nsid w:val="4E1301ED"/>
     <w:multiLevelType w:val="hybridMultilevel"/>
     <w:tmpl w:val="3F2CE934"/>
@@ -12929,7 +12969,7 @@
       </w:rPr>
     </w:lvl>
   </w:abstractNum>
-  <w:abstractNum w:abstractNumId="32">
+  <w:abstractNum w:abstractNumId="33">
     <w:nsid w:val="4F577FBE"/>
     <w:multiLevelType w:val="hybridMultilevel"/>
     <w:tmpl w:val="00005FC0"/>
@@ -13042,7 +13082,7 @@
       </w:rPr>
     </w:lvl>
   </w:abstractNum>
-  <w:abstractNum w:abstractNumId="33">
+  <w:abstractNum w:abstractNumId="34">
     <w:nsid w:val="57744FA7"/>
     <w:multiLevelType w:val="hybridMultilevel"/>
     <w:tmpl w:val="A9E43E2E"/>
@@ -13155,7 +13195,7 @@
       </w:rPr>
     </w:lvl>
   </w:abstractNum>
-  <w:abstractNum w:abstractNumId="34">
+  <w:abstractNum w:abstractNumId="35">
     <w:nsid w:val="630E5E14"/>
     <w:multiLevelType w:val="hybridMultilevel"/>
     <w:tmpl w:val="04882D52"/>
@@ -13241,7 +13281,7 @@
       </w:pPr>
     </w:lvl>
   </w:abstractNum>
-  <w:abstractNum w:abstractNumId="35">
+  <w:abstractNum w:abstractNumId="36">
     <w:nsid w:val="636016BB"/>
     <w:multiLevelType w:val="hybridMultilevel"/>
     <w:tmpl w:val="7F24E52A"/>
@@ -13354,7 +13394,7 @@
       </w:rPr>
     </w:lvl>
   </w:abstractNum>
-  <w:abstractNum w:abstractNumId="36">
+  <w:abstractNum w:abstractNumId="37">
     <w:nsid w:val="6ACB3D53"/>
     <w:multiLevelType w:val="hybridMultilevel"/>
     <w:tmpl w:val="8D569B12"/>
@@ -13467,7 +13507,7 @@
       </w:rPr>
     </w:lvl>
   </w:abstractNum>
-  <w:abstractNum w:abstractNumId="37">
+  <w:abstractNum w:abstractNumId="38">
     <w:nsid w:val="6C3C7EB9"/>
     <w:multiLevelType w:val="hybridMultilevel"/>
     <w:tmpl w:val="916AF3E8"/>
@@ -13580,7 +13620,7 @@
       </w:rPr>
     </w:lvl>
   </w:abstractNum>
-  <w:abstractNum w:abstractNumId="38">
+  <w:abstractNum w:abstractNumId="39">
     <w:nsid w:val="6D27493B"/>
     <w:multiLevelType w:val="hybridMultilevel"/>
     <w:tmpl w:val="46242298"/>
@@ -13693,7 +13733,7 @@
       </w:rPr>
     </w:lvl>
   </w:abstractNum>
-  <w:abstractNum w:abstractNumId="39">
+  <w:abstractNum w:abstractNumId="40">
     <w:nsid w:val="70E96716"/>
     <w:multiLevelType w:val="hybridMultilevel"/>
     <w:tmpl w:val="2AD8FABE"/>
@@ -13806,7 +13846,7 @@
       </w:rPr>
     </w:lvl>
   </w:abstractNum>
-  <w:abstractNum w:abstractNumId="40">
+  <w:abstractNum w:abstractNumId="41">
     <w:nsid w:val="71756D05"/>
     <w:multiLevelType w:val="hybridMultilevel"/>
     <w:tmpl w:val="70F01E20"/>
@@ -13919,7 +13959,7 @@
       </w:rPr>
     </w:lvl>
   </w:abstractNum>
-  <w:abstractNum w:abstractNumId="41">
+  <w:abstractNum w:abstractNumId="42">
     <w:nsid w:val="760902C6"/>
     <w:multiLevelType w:val="hybridMultilevel"/>
     <w:tmpl w:val="1A5CBE88"/>
@@ -14032,7 +14072,7 @@
       </w:rPr>
     </w:lvl>
   </w:abstractNum>
-  <w:abstractNum w:abstractNumId="42">
+  <w:abstractNum w:abstractNumId="43">
     <w:nsid w:val="79BC7821"/>
     <w:multiLevelType w:val="hybridMultilevel"/>
     <w:tmpl w:val="B23EA83E"/>
@@ -14145,7 +14185,7 @@
       </w:rPr>
     </w:lvl>
   </w:abstractNum>
-  <w:abstractNum w:abstractNumId="43">
+  <w:abstractNum w:abstractNumId="44">
     <w:nsid w:val="7CE1055A"/>
     <w:multiLevelType w:val="hybridMultilevel"/>
     <w:tmpl w:val="06BCB7E6"/>
@@ -14258,7 +14298,7 @@
       </w:rPr>
     </w:lvl>
   </w:abstractNum>
-  <w:abstractNum w:abstractNumId="44">
+  <w:abstractNum w:abstractNumId="45">
     <w:nsid w:val="7F3450B2"/>
     <w:multiLevelType w:val="hybridMultilevel"/>
     <w:tmpl w:val="1FD219D0"/>
@@ -14375,73 +14415,73 @@
     <w:abstractNumId w:val="7"/>
   </w:num>
   <w:num w:numId="2">
-    <w:abstractNumId w:val="38"/>
+    <w:abstractNumId w:val="39"/>
   </w:num>
   <w:num w:numId="3">
-    <w:abstractNumId w:val="32"/>
+    <w:abstractNumId w:val="33"/>
   </w:num>
   <w:num w:numId="4">
-    <w:abstractNumId w:val="22"/>
+    <w:abstractNumId w:val="23"/>
   </w:num>
   <w:num w:numId="5">
-    <w:abstractNumId w:val="16"/>
+    <w:abstractNumId w:val="17"/>
   </w:num>
   <w:num w:numId="6">
     <w:abstractNumId w:val="5"/>
   </w:num>
   <w:num w:numId="7">
-    <w:abstractNumId w:val="26"/>
+    <w:abstractNumId w:val="27"/>
   </w:num>
   <w:num w:numId="8">
-    <w:abstractNumId w:val="17"/>
+    <w:abstractNumId w:val="18"/>
   </w:num>
   <w:num w:numId="9">
-    <w:abstractNumId w:val="39"/>
+    <w:abstractNumId w:val="40"/>
   </w:num>
   <w:num w:numId="10">
-    <w:abstractNumId w:val="43"/>
+    <w:abstractNumId w:val="44"/>
   </w:num>
   <w:num w:numId="11">
-    <w:abstractNumId w:val="25"/>
+    <w:abstractNumId w:val="26"/>
   </w:num>
   <w:num w:numId="12">
     <w:abstractNumId w:val="2"/>
   </w:num>
   <w:num w:numId="13">
-    <w:abstractNumId w:val="13"/>
+    <w:abstractNumId w:val="14"/>
   </w:num>
   <w:num w:numId="14">
-    <w:abstractNumId w:val="44"/>
+    <w:abstractNumId w:val="45"/>
   </w:num>
   <w:num w:numId="15">
-    <w:abstractNumId w:val="36"/>
+    <w:abstractNumId w:val="37"/>
   </w:num>
   <w:num w:numId="16">
-    <w:abstractNumId w:val="28"/>
+    <w:abstractNumId w:val="29"/>
   </w:num>
   <w:num w:numId="17">
-    <w:abstractNumId w:val="18"/>
+    <w:abstractNumId w:val="19"/>
   </w:num>
   <w:num w:numId="18">
-    <w:abstractNumId w:val="31"/>
+    <w:abstractNumId w:val="32"/>
   </w:num>
   <w:num w:numId="19">
     <w:abstractNumId w:val="9"/>
   </w:num>
   <w:num w:numId="20">
-    <w:abstractNumId w:val="34"/>
+    <w:abstractNumId w:val="35"/>
   </w:num>
   <w:num w:numId="21">
-    <w:abstractNumId w:val="14"/>
+    <w:abstractNumId w:val="15"/>
   </w:num>
   <w:num w:numId="22">
-    <w:abstractNumId w:val="15"/>
+    <w:abstractNumId w:val="16"/>
   </w:num>
   <w:num w:numId="23">
     <w:abstractNumId w:val="1"/>
   </w:num>
   <w:num w:numId="24">
-    <w:abstractNumId w:val="30"/>
+    <w:abstractNumId w:val="31"/>
   </w:num>
   <w:num w:numId="25">
     <w:abstractNumId w:val="6"/>
@@ -14450,16 +14490,16 @@
     <w:abstractNumId w:val="4"/>
   </w:num>
   <w:num w:numId="27">
-    <w:abstractNumId w:val="35"/>
+    <w:abstractNumId w:val="36"/>
   </w:num>
   <w:num w:numId="28">
     <w:abstractNumId w:val="3"/>
   </w:num>
   <w:num w:numId="29">
-    <w:abstractNumId w:val="29"/>
+    <w:abstractNumId w:val="30"/>
   </w:num>
   <w:num w:numId="30">
-    <w:abstractNumId w:val="12"/>
+    <w:abstractNumId w:val="13"/>
   </w:num>
   <w:num w:numId="31">
     <w:abstractNumId w:val="10"/>
@@ -14468,43 +14508,46 @@
     <w:abstractNumId w:val="11"/>
   </w:num>
   <w:num w:numId="33">
-    <w:abstractNumId w:val="27"/>
+    <w:abstractNumId w:val="28"/>
   </w:num>
   <w:num w:numId="34">
+    <w:abstractNumId w:val="25"/>
+  </w:num>
+  <w:num w:numId="35">
+    <w:abstractNumId w:val="22"/>
+  </w:num>
+  <w:num w:numId="36">
+    <w:abstractNumId w:val="41"/>
+  </w:num>
+  <w:num w:numId="37">
     <w:abstractNumId w:val="24"/>
   </w:num>
-  <w:num w:numId="35">
-    <w:abstractNumId w:val="21"/>
-  </w:num>
-  <w:num w:numId="36">
-    <w:abstractNumId w:val="40"/>
-  </w:num>
-  <w:num w:numId="37">
-    <w:abstractNumId w:val="23"/>
-  </w:num>
   <w:num w:numId="38">
-    <w:abstractNumId w:val="42"/>
+    <w:abstractNumId w:val="43"/>
   </w:num>
   <w:num w:numId="39">
-    <w:abstractNumId w:val="19"/>
+    <w:abstractNumId w:val="20"/>
   </w:num>
   <w:num w:numId="40">
-    <w:abstractNumId w:val="37"/>
+    <w:abstractNumId w:val="38"/>
   </w:num>
   <w:num w:numId="41">
-    <w:abstractNumId w:val="33"/>
+    <w:abstractNumId w:val="34"/>
   </w:num>
   <w:num w:numId="42">
     <w:abstractNumId w:val="0"/>
   </w:num>
   <w:num w:numId="43">
-    <w:abstractNumId w:val="20"/>
+    <w:abstractNumId w:val="21"/>
   </w:num>
   <w:num w:numId="44">
-    <w:abstractNumId w:val="41"/>
+    <w:abstractNumId w:val="42"/>
   </w:num>
   <w:num w:numId="45">
     <w:abstractNumId w:val="8"/>
+  </w:num>
+  <w:num w:numId="46">
+    <w:abstractNumId w:val="12"/>
   </w:num>
 </w:numbering>
 </file>
@@ -15601,7 +15644,7 @@
 </file>
 
 <file path=customXml/itemProps1.xml><?xml version="1.0" encoding="utf-8"?>
-<ds:datastoreItem xmlns:ds="http://schemas.openxmlformats.org/officeDocument/2006/customXml" ds:itemID="{9D99C546-688E-4E16-B4FE-47A3EE8FA1C5}">
+<ds:datastoreItem xmlns:ds="http://schemas.openxmlformats.org/officeDocument/2006/customXml" ds:itemID="{CE5DF238-BB23-480A-B9BB-3D7B4042B65E}">
   <ds:schemaRefs>
     <ds:schemaRef ds:uri="http://schemas.openxmlformats.org/officeDocument/2006/bibliography"/>
   </ds:schemaRefs>

</xml_diff>